<commit_message>
better managment file system in KOUDOU, new cours koudou(dev,cyber) , CEJM
Many folders and file moved
and deleted some duplicated files

New Koudou cours
Moved cybercecurity from KOUDOU/SLAM to KOUDOU/

And new CEJM cours

lazy for describ everythings
</commit_message>
<xml_diff>
--- a/CEJM/sm2/chap20.docx
+++ b/CEJM/sm2/chap20.docx
@@ -74,8 +74,6 @@
           <w:b/>
           <w:bCs/>
           <w:color w:val="db0000"/>
-          <w:sz w:val="14"/>
-          <w:szCs w:val="14"/>
           <w:highlight w:val="none"/>
           <w:u w:val="single"/>
           <w:lang w:val="fr-FR"/>
@@ -86,6 +84,8 @@
           <w:b/>
           <w:bCs/>
           <w:color w:val="db0000"/>
+          <w:sz w:val="20"/>
+          <w:szCs w:val="20"/>
           <w:highlight w:val="none"/>
           <w:u w:val="single"/>
           <w:lang w:val="fr-FR"/>
@@ -153,7 +153,7 @@
     </w:p>
     <w:p>
       <w:pPr>
-        <w:pStyle w:val="666"/>
+        <w:pStyle w:val="702"/>
         <w:rPr>
           <w:sz w:val="22"/>
           <w:szCs w:val="22"/>
@@ -186,8 +186,12 @@
       </w:r>
       <w:r>
         <w:rPr>
-          <w:highlight w:val="none"/>
-          <w:lang w:val="fr-FR"/>
+          <w:sz w:val="22"/>
+          <w:szCs w:val="22"/>
+          <w:highlight w:val="none"/>
+          <w:u w:val="single"/>
+          <w:lang w:val="fr-FR"/>
+          <w14:ligatures w14:val="none"/>
         </w:rPr>
       </w:r>
       <w:r>
@@ -313,7 +317,7 @@
     </w:p>
     <w:p>
       <w:pPr>
-        <w:pStyle w:val="842"/>
+        <w:pStyle w:val="878"/>
         <w:numPr>
           <w:ilvl w:val="0"/>
           <w:numId w:val="2"/>
@@ -345,7 +349,7 @@
     </w:p>
     <w:p>
       <w:pPr>
-        <w:pStyle w:val="842"/>
+        <w:pStyle w:val="878"/>
         <w:numPr>
           <w:ilvl w:val="0"/>
           <w:numId w:val="1"/>
@@ -384,7 +388,7 @@
     </w:p>
     <w:p>
       <w:pPr>
-        <w:pStyle w:val="842"/>
+        <w:pStyle w:val="878"/>
         <w:numPr>
           <w:ilvl w:val="0"/>
           <w:numId w:val="1"/>
@@ -432,6 +436,11 @@
           <w:lang w:val="fr-FR"/>
         </w:rPr>
       </w:r>
+      <w:r>
+        <w:rPr>
+          <w:lang w:val="fr-FR"/>
+        </w:rPr>
+      </w:r>
     </w:p>
     <w:p>
       <w:pPr>
@@ -465,7 +474,7 @@
     </w:p>
     <w:tbl>
       <w:tblPr>
-        <w:tblStyle w:val="694"/>
+        <w:tblStyle w:val="730"/>
         <w:tblW w:w="0" w:type="auto"/>
         <w:tblLook w:val="04A0" w:firstRow="1" w:lastRow="0" w:firstColumn="1" w:lastColumn="0" w:noHBand="0" w:noVBand="1"/>
       </w:tblPr>
@@ -562,7 +571,7 @@
           </w:tcPr>
           <w:p>
             <w:pPr>
-              <w:pStyle w:val="842"/>
+              <w:pStyle w:val="878"/>
               <w:numPr>
                 <w:ilvl w:val="0"/>
                 <w:numId w:val="3"/>
@@ -598,7 +607,7 @@
           </w:p>
           <w:p>
             <w:pPr>
-              <w:pStyle w:val="842"/>
+              <w:pStyle w:val="878"/>
               <w:numPr>
                 <w:ilvl w:val="0"/>
                 <w:numId w:val="3"/>
@@ -620,7 +629,7 @@
             <w:r>
               <w:rPr>
                 <w:highlight w:val="none"/>
-                <w:u w:val="none"/>
+                <w:u w:val="single"/>
                 <w:lang w:val="fr-FR"/>
               </w:rPr>
             </w:r>
@@ -641,7 +650,7 @@
           </w:tcPr>
           <w:p>
             <w:pPr>
-              <w:pStyle w:val="842"/>
+              <w:pStyle w:val="878"/>
               <w:numPr>
                 <w:ilvl w:val="0"/>
                 <w:numId w:val="4"/>
@@ -677,7 +686,7 @@
           </w:p>
           <w:p>
             <w:pPr>
-              <w:pStyle w:val="842"/>
+              <w:pStyle w:val="878"/>
               <w:numPr>
                 <w:ilvl w:val="0"/>
                 <w:numId w:val="4"/>
@@ -748,7 +757,7 @@
     </w:p>
     <w:p>
       <w:pPr>
-        <w:pStyle w:val="666"/>
+        <w:pStyle w:val="702"/>
         <w:rPr>
           <w:highlight w:val="none"/>
           <w:lang w:val="fr-FR"/>
@@ -766,6 +775,7 @@
         <w:rPr>
           <w:highlight w:val="none"/>
           <w:lang w:val="fr-FR"/>
+          <w14:ligatures w14:val="none"/>
         </w:rPr>
       </w:r>
       <w:r>
@@ -795,6 +805,12 @@
           <w:lang w:val="fr-FR"/>
         </w:rPr>
       </w:r>
+      <w:r>
+        <w:rPr>
+          <w:highlight w:val="none"/>
+          <w:lang w:val="fr-FR"/>
+        </w:rPr>
+      </w:r>
     </w:p>
     <w:p>
       <w:pPr>
@@ -811,7 +827,6 @@
       </w:r>
       <w:r>
         <w:rPr>
-          <w:highlight w:val="none"/>
           <w:lang w:val="fr-FR"/>
         </w:rPr>
       </w:r>
@@ -861,7 +876,6 @@
       </w:r>
       <w:r>
         <w:rPr>
-          <w:highlight w:val="none"/>
           <w:lang w:val="fr-FR"/>
         </w:rPr>
       </w:r>
@@ -890,6 +904,12 @@
           <w:lang w:val="fr-FR"/>
         </w:rPr>
       </w:r>
+      <w:r>
+        <w:rPr>
+          <w:highlight w:val="none"/>
+          <w:lang w:val="fr-FR"/>
+        </w:rPr>
+      </w:r>
     </w:p>
     <w:p>
       <w:pPr>
@@ -1075,10 +1095,16 @@
           <w:lang w:val="fr-FR"/>
         </w:rPr>
       </w:r>
+      <w:r>
+        <w:rPr>
+          <w:highlight w:val="none"/>
+          <w:lang w:val="fr-FR"/>
+        </w:rPr>
+      </w:r>
     </w:p>
     <w:tbl>
       <w:tblPr>
-        <w:tblStyle w:val="694"/>
+        <w:tblStyle w:val="730"/>
         <w:tblW w:w="0" w:type="auto"/>
         <w:tblLayout w:type="fixed"/>
         <w:tblLook w:val="04A0" w:firstRow="1" w:lastRow="0" w:firstColumn="1" w:lastColumn="0" w:noHBand="0" w:noVBand="1"/>
@@ -1814,6 +1840,12 @@
           <w:lang w:val="fr-FR"/>
         </w:rPr>
       </w:r>
+      <w:r>
+        <w:rPr>
+          <w:highlight w:val="none"/>
+          <w:lang w:val="fr-FR"/>
+        </w:rPr>
+      </w:r>
     </w:p>
     <w:p>
       <w:pPr>
@@ -1855,12 +1887,12 @@
       </w:r>
       <w:r>
         <w:rPr>
-          <w:u w:val="single"/>
-          <w:lang w:val="fr-FR"/>
-        </w:rPr>
-      </w:r>
-      <w:r>
-        <w:rPr>
+          <w:lang w:val="fr-FR"/>
+        </w:rPr>
+      </w:r>
+      <w:r>
+        <w:rPr>
+          <w:highlight w:val="none"/>
           <w:lang w:val="fr-FR"/>
         </w:rPr>
       </w:r>
@@ -1949,6 +1981,7 @@
       </w:r>
       <w:r>
         <w:rPr>
+          <w:highlight w:val="none"/>
           <w:lang w:val="fr-FR"/>
         </w:rPr>
       </w:r>
@@ -1961,7 +1994,7 @@
     </w:p>
     <w:p>
       <w:pPr>
-        <w:pStyle w:val="842"/>
+        <w:pStyle w:val="878"/>
         <w:numPr>
           <w:ilvl w:val="0"/>
           <w:numId w:val="5"/>
@@ -1993,6 +2026,12 @@
           <w:lang w:val="fr-FR"/>
         </w:rPr>
       </w:r>
+      <w:r>
+        <w:rPr>
+          <w:highlight w:val="none"/>
+          <w:lang w:val="fr-FR"/>
+        </w:rPr>
+      </w:r>
     </w:p>
     <w:p>
       <w:pPr>
@@ -2013,6 +2052,12 @@
           <w:lang w:val="fr-FR"/>
         </w:rPr>
       </w:r>
+      <w:r>
+        <w:rPr>
+          <w:highlight w:val="none"/>
+          <w:lang w:val="fr-FR"/>
+        </w:rPr>
+      </w:r>
     </w:p>
     <w:p>
       <w:pPr>
@@ -2069,7 +2114,7 @@
     </w:p>
     <w:p>
       <w:pPr>
-        <w:pStyle w:val="842"/>
+        <w:pStyle w:val="878"/>
         <w:numPr>
           <w:ilvl w:val="0"/>
           <w:numId w:val="6"/>
@@ -2182,7 +2227,7 @@
     </w:p>
     <w:p>
       <w:pPr>
-        <w:pStyle w:val="842"/>
+        <w:pStyle w:val="878"/>
         <w:numPr>
           <w:ilvl w:val="0"/>
           <w:numId w:val="7"/>
@@ -2212,6 +2257,12 @@
           <w:lang w:val="fr-FR"/>
         </w:rPr>
       </w:r>
+      <w:r>
+        <w:rPr>
+          <w:highlight w:val="none"/>
+          <w:lang w:val="fr-FR"/>
+        </w:rPr>
+      </w:r>
     </w:p>
     <w:p>
       <w:pPr>
@@ -2232,6 +2283,12 @@
           <w:lang w:val="fr-FR"/>
         </w:rPr>
       </w:r>
+      <w:r>
+        <w:rPr>
+          <w:highlight w:val="none"/>
+          <w:lang w:val="fr-FR"/>
+        </w:rPr>
+      </w:r>
     </w:p>
     <w:p>
       <w:pPr>
@@ -2291,10 +2348,16 @@
           <w:lang w:val="fr-FR"/>
         </w:rPr>
       </w:r>
+      <w:r>
+        <w:rPr>
+          <w:highlight w:val="none"/>
+          <w:lang w:val="fr-FR"/>
+        </w:rPr>
+      </w:r>
     </w:p>
     <w:p>
       <w:pPr>
-        <w:pStyle w:val="842"/>
+        <w:pStyle w:val="878"/>
         <w:numPr>
           <w:ilvl w:val="0"/>
           <w:numId w:val="8"/>
@@ -2635,6 +2698,14 @@
           <w:lang w:val="fr-FR"/>
         </w:rPr>
       </w:r>
+      <w:r>
+        <w:rPr>
+          <w:b/>
+          <w:bCs/>
+          <w:highlight w:val="none"/>
+          <w:lang w:val="fr-FR"/>
+        </w:rPr>
+      </w:r>
     </w:p>
     <w:p>
       <w:pPr>
@@ -2688,14 +2759,14 @@
       </w:r>
       <w:r>
         <w:rPr>
+          <w:lang w:val="fr-FR"/>
+        </w:rPr>
+      </w:r>
+      <w:r>
+        <w:rPr>
           <w:b/>
           <w:bCs/>
           <w:highlight w:val="none"/>
-          <w:lang w:val="fr-FR"/>
-        </w:rPr>
-      </w:r>
-      <w:r>
-        <w:rPr>
           <w:lang w:val="fr-FR"/>
         </w:rPr>
       </w:r>
@@ -2743,7 +2814,15 @@
         </w:rPr>
         <w:t xml:space="preserve">4 : Clause Période d’essai de 4 Mois</w:t>
         <w:br/>
-        <w:t xml:space="preserve">ou poste de CADRES</w:t>
+      </w:r>
+      <w:r>
+        <w:rPr>
+          <w:b/>
+          <w:bCs/>
+          <w:highlight w:val="none"/>
+          <w:lang w:val="fr-FR"/>
+        </w:rPr>
+        <w:t xml:space="preserve">au poste de CADRES</w:t>
         <w:br/>
         <w:t xml:space="preserve">Techniciens </w:t>
       </w:r>
@@ -2756,6 +2835,15 @@
         </w:rPr>
         <w:t xml:space="preserve">—&gt; 3</w:t>
       </w:r>
+      <w:r>
+        <w:rPr>
+          <w:b/>
+          <w:bCs/>
+          <w:highlight w:val="none"/>
+          <w:lang w:val="fr-FR"/>
+        </w:rPr>
+      </w:r>
+      <w:r/>
       <w:r>
         <w:rPr>
           <w:b/>
@@ -2790,6 +2878,14 @@
           <w:lang w:val="fr-FR"/>
         </w:rPr>
       </w:r>
+      <w:r>
+        <w:rPr>
+          <w:b/>
+          <w:bCs/>
+          <w:highlight w:val="none"/>
+          <w:lang w:val="fr-FR"/>
+        </w:rPr>
+      </w:r>
     </w:p>
     <w:p>
       <w:pPr>
@@ -2809,16 +2905,6 @@
           <w:lang w:val="fr-FR"/>
         </w:rPr>
       </w:r>
-      <w:r/>
-      <w:r>
-        <w:rPr>
-          <w:b/>
-          <w:bCs/>
-          <w:highlight w:val="none"/>
-          <w:lang w:val="fr-FR"/>
-        </w:rPr>
-      </w:r>
-      <w:r/>
       <w:r>
         <w:rPr>
           <w:b/>
@@ -2832,7 +2918,7 @@
         <w:br/>
         <w:t xml:space="preserve">En situation de croissance importante, ces 2 secteurs ont</w:t>
         <w:br/>
-        <w:t xml:space="preserve">besoin e Mo(main d’oeuvre) qualifié</w:t>
+        <w:t xml:space="preserve">besoin de Mo(main d’oeuvre) qualifié</w:t>
       </w:r>
       <w:r>
         <w:rPr>
@@ -2878,7 +2964,15 @@
           <w:lang w:val="fr-FR"/>
         </w:rPr>
       </w:r>
-      <w:r/>
+      <w:r>
+        <w:rPr>
+          <w:b/>
+          <w:bCs/>
+          <w:highlight w:val="none"/>
+          <w:u w:val="none"/>
+          <w:lang w:val="fr-FR"/>
+        </w:rPr>
+      </w:r>
     </w:p>
     <w:p>
       <w:r>
@@ -2913,7 +3007,7 @@
                       </pic:nvPicPr>
                       <pic:blipFill>
                         <a:blip r:embed="rId11"/>
-                        <a:srcRect l="0" t="10699" r="0" b="22374"/>
+                        <a:srcRect l="0" t="10699" r="0" b="22373"/>
                         <a:stretch/>
                       </pic:blipFill>
                       <pic:spPr bwMode="auto">
@@ -2966,15 +3060,7 @@
           <w:lang w:val="fr-FR"/>
         </w:rPr>
       </w:r>
-      <w:r>
-        <w:rPr>
-          <w:b/>
-          <w:bCs/>
-          <w:highlight w:val="none"/>
-          <w:u w:val="none"/>
-          <w:lang w:val="fr-FR"/>
-        </w:rPr>
-      </w:r>
+      <w:r/>
     </w:p>
     <w:p>
       <w:pPr>
@@ -3004,6 +3090,15 @@
           <w:lang w:val="fr-FR"/>
         </w:rPr>
       </w:r>
+      <w:r>
+        <w:rPr>
+          <w:b/>
+          <w:bCs/>
+          <w:highlight w:val="none"/>
+          <w:u w:val="none"/>
+          <w:lang w:val="fr-FR"/>
+        </w:rPr>
+      </w:r>
     </w:p>
     <w:p>
       <w:pPr>
@@ -3024,7 +3119,6 @@
           <w:lang w:val="fr-FR"/>
         </w:rPr>
       </w:r>
-      <w:r/>
       <w:r>
         <w:rPr>
           <w:b/>
@@ -3034,6 +3128,15 @@
           <w:lang w:val="fr-FR"/>
         </w:rPr>
         <w:t xml:space="preserve">5)</w:t>
+      </w:r>
+      <w:r>
+        <w:rPr>
+          <w:b/>
+          <w:bCs/>
+          <w:highlight w:val="none"/>
+          <w:u w:val="none"/>
+          <w:lang w:val="fr-FR"/>
+        </w:rPr>
       </w:r>
       <w:r>
         <w:rPr>
@@ -3047,7 +3150,7 @@
     </w:p>
     <w:tbl>
       <w:tblPr>
-        <w:tblStyle w:val="694"/>
+        <w:tblStyle w:val="730"/>
         <w:tblW w:w="0" w:type="auto"/>
         <w:tblLayout w:type="fixed"/>
         <w:tblLook w:val="04A0" w:firstRow="1" w:lastRow="0" w:firstColumn="1" w:lastColumn="0" w:noHBand="0" w:noVBand="1"/>
@@ -3092,6 +3195,15 @@
                 <w:lang w:val="fr-FR"/>
               </w:rPr>
             </w:r>
+            <w:r>
+              <w:rPr>
+                <w:b/>
+                <w:bCs/>
+                <w:highlight w:val="none"/>
+                <w:u w:val="none"/>
+                <w:lang w:val="fr-FR"/>
+              </w:rPr>
+            </w:r>
           </w:p>
         </w:tc>
         <w:tc>
@@ -3139,6 +3251,15 @@
                 <w:lang w:val="fr-FR"/>
               </w:rPr>
               <w:t xml:space="preserve">TS</w:t>
+            </w:r>
+            <w:r>
+              <w:rPr>
+                <w:b/>
+                <w:bCs/>
+                <w:highlight w:val="none"/>
+                <w:u w:val="none"/>
+                <w:lang w:val="fr-FR"/>
+              </w:rPr>
             </w:r>
             <w:r>
               <w:rPr>
@@ -3189,6 +3310,15 @@
                 <w:lang w:val="fr-FR"/>
               </w:rPr>
             </w:r>
+            <w:r>
+              <w:rPr>
+                <w:b/>
+                <w:bCs/>
+                <w:highlight w:val="none"/>
+                <w:u w:val="none"/>
+                <w:lang w:val="fr-FR"/>
+              </w:rPr>
+            </w:r>
           </w:p>
           <w:p>
             <w:pPr>
@@ -3228,7 +3358,15 @@
                 <w:lang w:val="fr-FR"/>
               </w:rPr>
             </w:r>
-            <w:r/>
+            <w:r>
+              <w:rPr>
+                <w:b/>
+                <w:bCs/>
+                <w:highlight w:val="none"/>
+                <w:u w:val="none"/>
+                <w:lang w:val="fr-FR"/>
+              </w:rPr>
+            </w:r>
           </w:p>
         </w:tc>
         <w:tc>
@@ -3239,7 +3377,7 @@
           </w:tcPr>
           <w:p>
             <w:pPr>
-              <w:pStyle w:val="842"/>
+              <w:pStyle w:val="878"/>
               <w:numPr>
                 <w:ilvl w:val="0"/>
                 <w:numId w:val="11"/>
@@ -3280,19 +3418,10 @@
                 <w:lang w:val="fr-FR"/>
               </w:rPr>
             </w:r>
-            <w:r>
-              <w:rPr>
-                <w:b/>
-                <w:bCs/>
-                <w:highlight w:val="none"/>
-                <w:u w:val="none"/>
-                <w:lang w:val="fr-FR"/>
-              </w:rPr>
-            </w:r>
           </w:p>
           <w:p>
             <w:pPr>
-              <w:pStyle w:val="842"/>
+              <w:pStyle w:val="878"/>
               <w:numPr>
                 <w:ilvl w:val="0"/>
                 <w:numId w:val="11"/>
@@ -3324,10 +3453,19 @@
                 <w:lang w:val="fr-FR"/>
               </w:rPr>
             </w:r>
+            <w:r>
+              <w:rPr>
+                <w:b/>
+                <w:bCs/>
+                <w:highlight w:val="none"/>
+                <w:u w:val="none"/>
+                <w:lang w:val="fr-FR"/>
+              </w:rPr>
+            </w:r>
           </w:p>
           <w:p>
             <w:pPr>
-              <w:pStyle w:val="842"/>
+              <w:pStyle w:val="878"/>
               <w:numPr>
                 <w:ilvl w:val="0"/>
                 <w:numId w:val="11"/>
@@ -3349,6 +3487,15 @@
                 <w:lang w:val="fr-FR"/>
               </w:rPr>
               <w:t xml:space="preserve">L’intermédiaire ne fait pas partie des salariées</w:t>
+            </w:r>
+            <w:r>
+              <w:rPr>
+                <w:b/>
+                <w:bCs/>
+                <w:highlight w:val="none"/>
+                <w:u w:val="none"/>
+                <w:lang w:val="fr-FR"/>
+              </w:rPr>
             </w:r>
             <w:r>
               <w:rPr>
@@ -3399,6 +3546,15 @@
                 <w:lang w:val="fr-FR"/>
               </w:rPr>
             </w:r>
+            <w:r>
+              <w:rPr>
+                <w:b/>
+                <w:bCs/>
+                <w:highlight w:val="none"/>
+                <w:u w:val="none"/>
+                <w:lang w:val="fr-FR"/>
+              </w:rPr>
+            </w:r>
           </w:p>
         </w:tc>
         <w:tc>
@@ -3409,7 +3565,7 @@
           </w:tcPr>
           <w:p>
             <w:pPr>
-              <w:pStyle w:val="842"/>
+              <w:pStyle w:val="878"/>
               <w:numPr>
                 <w:ilvl w:val="0"/>
                 <w:numId w:val="12"/>
@@ -3441,10 +3597,19 @@
                 <w:lang w:val="fr-FR"/>
               </w:rPr>
             </w:r>
+            <w:r>
+              <w:rPr>
+                <w:b/>
+                <w:bCs/>
+                <w:highlight w:val="none"/>
+                <w:u w:val="none"/>
+                <w:lang w:val="fr-FR"/>
+              </w:rPr>
+            </w:r>
           </w:p>
           <w:p>
             <w:pPr>
-              <w:pStyle w:val="842"/>
+              <w:pStyle w:val="878"/>
               <w:numPr>
                 <w:ilvl w:val="0"/>
                 <w:numId w:val="12"/>
@@ -3506,10 +3671,19 @@
                 <w:lang w:val="fr-FR"/>
               </w:rPr>
             </w:r>
+            <w:r>
+              <w:rPr>
+                <w:b/>
+                <w:bCs/>
+                <w:highlight w:val="none"/>
+                <w:u w:val="none"/>
+                <w:lang w:val="fr-FR"/>
+              </w:rPr>
+            </w:r>
           </w:p>
           <w:p>
             <w:pPr>
-              <w:pStyle w:val="842"/>
+              <w:pStyle w:val="878"/>
               <w:numPr>
                 <w:ilvl w:val="0"/>
                 <w:numId w:val="12"/>
@@ -3531,6 +3705,15 @@
                 <w:lang w:val="fr-FR"/>
               </w:rPr>
               <w:t xml:space="preserve">Transformation en CDI</w:t>
+            </w:r>
+            <w:r>
+              <w:rPr>
+                <w:b/>
+                <w:bCs/>
+                <w:highlight w:val="none"/>
+                <w:u w:val="none"/>
+                <w:lang w:val="fr-FR"/>
+              </w:rPr>
             </w:r>
             <w:r>
               <w:rPr>
@@ -3564,9 +3747,15 @@
           <w:lang w:val="fr-FR"/>
         </w:rPr>
       </w:r>
-      <w:r/>
-      <w:r/>
-      <w:r/>
+      <w:r>
+        <w:rPr>
+          <w:b/>
+          <w:bCs/>
+          <w:highlight w:val="none"/>
+          <w:u w:val="none"/>
+          <w:lang w:val="fr-FR"/>
+        </w:rPr>
+      </w:r>
       <w:r>
         <w:rPr>
           <w:b/>
@@ -3609,10 +3798,19 @@
           <w:u w:val="none"/>
         </w:rPr>
       </w:r>
+      <w:r>
+        <w:rPr>
+          <w:b w:val="0"/>
+          <w:bCs w:val="0"/>
+          <w:i w:val="0"/>
+          <w:highlight w:val="none"/>
+          <w:u w:val="none"/>
+        </w:rPr>
+      </w:r>
     </w:p>
     <w:tbl>
       <w:tblPr>
-        <w:tblStyle w:val="694"/>
+        <w:tblStyle w:val="730"/>
         <w:tblW w:w="0" w:type="auto"/>
         <w:tblLayout w:type="fixed"/>
         <w:tblLook w:val="04A0" w:firstRow="1" w:lastRow="0" w:firstColumn="1" w:lastColumn="0" w:noHBand="0" w:noVBand="1"/>
@@ -3659,6 +3857,15 @@
                 <w:lang w:val="fr-FR"/>
               </w:rPr>
             </w:r>
+            <w:r>
+              <w:rPr>
+                <w:b/>
+                <w:bCs/>
+                <w:highlight w:val="none"/>
+                <w:u w:val="none"/>
+                <w:lang w:val="fr-FR"/>
+              </w:rPr>
+            </w:r>
           </w:p>
         </w:tc>
         <w:tc>
@@ -3695,6 +3902,15 @@
                 <w:lang w:val="fr-FR"/>
               </w:rPr>
             </w:r>
+            <w:r>
+              <w:rPr>
+                <w:b/>
+                <w:bCs/>
+                <w:highlight w:val="none"/>
+                <w:u w:val="none"/>
+                <w:lang w:val="fr-FR"/>
+              </w:rPr>
+            </w:r>
           </w:p>
         </w:tc>
         <w:tc>
@@ -3731,6 +3947,15 @@
                 <w:lang w:val="fr-FR"/>
               </w:rPr>
             </w:r>
+            <w:r>
+              <w:rPr>
+                <w:b/>
+                <w:bCs/>
+                <w:highlight w:val="none"/>
+                <w:u w:val="none"/>
+                <w:lang w:val="fr-FR"/>
+              </w:rPr>
+            </w:r>
           </w:p>
         </w:tc>
         <w:tc>
@@ -3749,6 +3974,15 @@
                 <w:lang w:val="fr-FR"/>
               </w:rPr>
             </w:pPr>
+            <w:r>
+              <w:rPr>
+                <w:b/>
+                <w:bCs/>
+                <w:highlight w:val="none"/>
+                <w:u w:val="none"/>
+                <w:lang w:val="fr-FR"/>
+              </w:rPr>
+            </w:r>
             <w:r>
               <w:rPr>
                 <w:b/>
@@ -3807,6 +4041,15 @@
                 <w:lang w:val="fr-FR"/>
               </w:rPr>
             </w:r>
+            <w:r>
+              <w:rPr>
+                <w:b/>
+                <w:bCs/>
+                <w:highlight w:val="none"/>
+                <w:u w:val="none"/>
+                <w:lang w:val="fr-FR"/>
+              </w:rPr>
+            </w:r>
           </w:p>
         </w:tc>
         <w:tc>
@@ -3846,6 +4089,15 @@
                 <w:lang w:val="fr-FR"/>
               </w:rPr>
             </w:r>
+            <w:r>
+              <w:rPr>
+                <w:b/>
+                <w:bCs/>
+                <w:color w:val="92d050"/>
+                <w:highlight w:val="none"/>
+                <w:u w:val="none"/>
+              </w:rPr>
+            </w:r>
           </w:p>
         </w:tc>
         <w:tc>
@@ -3885,6 +4137,15 @@
                 <w:lang w:val="fr-FR"/>
               </w:rPr>
             </w:r>
+            <w:r>
+              <w:rPr>
+                <w:b/>
+                <w:bCs/>
+                <w:color w:val="92d050"/>
+                <w:highlight w:val="none"/>
+                <w:u w:val="none"/>
+              </w:rPr>
+            </w:r>
           </w:p>
           <w:p>
             <w:pPr>
@@ -3915,6 +4176,15 @@
                 <w:highlight w:val="none"/>
                 <w:u w:val="none"/>
                 <w:lang w:val="fr-FR"/>
+              </w:rPr>
+            </w:r>
+            <w:r>
+              <w:rPr>
+                <w:b/>
+                <w:bCs/>
+                <w:color w:val="92d050"/>
+                <w:highlight w:val="none"/>
+                <w:u w:val="none"/>
               </w:rPr>
             </w:r>
           </w:p>
@@ -3954,6 +4224,15 @@
                 <w:highlight w:val="none"/>
                 <w:u w:val="none"/>
                 <w:lang w:val="fr-FR"/>
+              </w:rPr>
+            </w:r>
+            <w:r>
+              <w:rPr>
+                <w:b/>
+                <w:bCs/>
+                <w:color w:val="92d050"/>
+                <w:highlight w:val="none"/>
+                <w:u w:val="none"/>
               </w:rPr>
             </w:r>
           </w:p>
@@ -3986,7 +4265,6 @@
                 <w:lang w:val="fr-FR"/>
               </w:rPr>
             </w:r>
-            <w:r/>
             <w:r>
               <w:rPr>
                 <w:b/>
@@ -3996,6 +4274,15 @@
                 <w:lang w:val="fr-FR"/>
               </w:rPr>
               <w:t xml:space="preserve">Prime</w:t>
+            </w:r>
+            <w:r>
+              <w:rPr>
+                <w:b/>
+                <w:bCs/>
+                <w:highlight w:val="none"/>
+                <w:u w:val="none"/>
+                <w:lang w:val="fr-FR"/>
+              </w:rPr>
             </w:r>
             <w:r>
               <w:rPr>
@@ -4045,6 +4332,15 @@
                 <w:lang w:val="fr-FR"/>
               </w:rPr>
             </w:r>
+            <w:r>
+              <w:rPr>
+                <w:b/>
+                <w:bCs/>
+                <w:color w:val="92d050"/>
+                <w:highlight w:val="none"/>
+                <w:u w:val="none"/>
+              </w:rPr>
+            </w:r>
           </w:p>
         </w:tc>
         <w:tc>
@@ -4084,6 +4380,15 @@
                 <w:lang w:val="fr-FR"/>
               </w:rPr>
             </w:r>
+            <w:r>
+              <w:rPr>
+                <w:b/>
+                <w:bCs/>
+                <w:color w:val="92d050"/>
+                <w:highlight w:val="none"/>
+                <w:u w:val="none"/>
+              </w:rPr>
+            </w:r>
           </w:p>
         </w:tc>
         <w:tc>
@@ -4121,6 +4426,15 @@
                 <w:highlight w:val="none"/>
                 <w:u w:val="none"/>
                 <w:lang w:val="fr-FR"/>
+              </w:rPr>
+            </w:r>
+            <w:r>
+              <w:rPr>
+                <w:b/>
+                <w:bCs/>
+                <w:color w:val="92d050"/>
+                <w:highlight w:val="none"/>
+                <w:u w:val="none"/>
               </w:rPr>
             </w:r>
           </w:p>
@@ -4153,7 +4467,6 @@
                 <w:lang w:val="fr-FR"/>
               </w:rPr>
             </w:r>
-            <w:r/>
             <w:r>
               <w:rPr>
                 <w:b/>
@@ -4162,8 +4475,8 @@
                 <w:u w:val="none"/>
                 <w:lang w:val="fr-FR"/>
               </w:rPr>
-            </w:r>
-            <w:r/>
+              <w:t xml:space="preserve">Employeur</w:t>
+            </w:r>
             <w:r>
               <w:rPr>
                 <w:b/>
@@ -4172,7 +4485,6 @@
                 <w:u w:val="none"/>
                 <w:lang w:val="fr-FR"/>
               </w:rPr>
-              <w:t xml:space="preserve">Employeur</w:t>
             </w:r>
             <w:r>
               <w:rPr>
@@ -4222,6 +4534,15 @@
                 <w:lang w:val="fr-FR"/>
               </w:rPr>
             </w:r>
+            <w:r>
+              <w:rPr>
+                <w:b/>
+                <w:bCs/>
+                <w:color w:val="92d050"/>
+                <w:highlight w:val="none"/>
+                <w:u w:val="none"/>
+              </w:rPr>
+            </w:r>
           </w:p>
         </w:tc>
         <w:tc>
@@ -4261,6 +4582,15 @@
                 <w:lang w:val="fr-FR"/>
               </w:rPr>
             </w:r>
+            <w:r>
+              <w:rPr>
+                <w:b/>
+                <w:bCs/>
+                <w:color w:val="92d050"/>
+                <w:highlight w:val="none"/>
+                <w:u w:val="none"/>
+              </w:rPr>
+            </w:r>
           </w:p>
         </w:tc>
         <w:tc>
@@ -4298,6 +4628,15 @@
                 <w:highlight w:val="none"/>
                 <w:u w:val="none"/>
                 <w:lang w:val="fr-FR"/>
+              </w:rPr>
+            </w:r>
+            <w:r>
+              <w:rPr>
+                <w:b/>
+                <w:bCs/>
+                <w:color w:val="92d050"/>
+                <w:highlight w:val="none"/>
+                <w:u w:val="none"/>
               </w:rPr>
             </w:r>
           </w:p>
@@ -4389,7 +4728,6 @@
                                     <w:t xml:space="preserve">Protection des salariés</w:t>
                                   </w:r>
                                   <w:r/>
-                                  <w:r/>
                                 </w:p>
                               </w:txbxContent>
                             </wps:txbx>
@@ -4413,7 +4751,6 @@
                               <w:t xml:space="preserve">Protection des salariés</w:t>
                             </w:r>
                             <w:r/>
-                            <w:r/>
                           </w:p>
                         </w:txbxContent>
                       </v:textbox>
@@ -4421,15 +4758,6 @@
                   </w:pict>
                 </mc:Fallback>
               </mc:AlternateContent>
-            </w:r>
-            <w:r>
-              <w:rPr>
-                <w:b/>
-                <w:bCs/>
-                <w:highlight w:val="none"/>
-                <w:u w:val="none"/>
-                <w:lang w:val="fr-FR"/>
-              </w:rPr>
             </w:r>
             <w:r>
               <mc:AlternateContent>
@@ -4506,21 +4834,6 @@
                                       <w:color w:val="92d050"/>
                                     </w:rPr>
                                   </w:r>
-                                  <w:r>
-                                    <w:rPr>
-                                      <w:color w:val="92d050"/>
-                                    </w:rPr>
-                                  </w:r>
-                                  <w:r>
-                                    <w:rPr>
-                                      <w:color w:val="92d050"/>
-                                    </w:rPr>
-                                  </w:r>
-                                  <w:r>
-                                    <w:rPr>
-                                      <w:color w:val="92d050"/>
-                                    </w:rPr>
-                                  </w:r>
                                 </w:p>
                               </w:txbxContent>
                             </wps:txbx>
@@ -4559,21 +4872,6 @@
                                 <w:color w:val="92d050"/>
                               </w:rPr>
                             </w:r>
-                            <w:r>
-                              <w:rPr>
-                                <w:color w:val="92d050"/>
-                              </w:rPr>
-                            </w:r>
-                            <w:r>
-                              <w:rPr>
-                                <w:color w:val="92d050"/>
-                              </w:rPr>
-                            </w:r>
-                            <w:r>
-                              <w:rPr>
-                                <w:color w:val="92d050"/>
-                              </w:rPr>
-                            </w:r>
                           </w:p>
                         </w:txbxContent>
                       </v:textbox>
@@ -4581,15 +4879,6 @@
                   </w:pict>
                 </mc:Fallback>
               </mc:AlternateContent>
-            </w:r>
-            <w:r>
-              <w:rPr>
-                <w:b/>
-                <w:bCs/>
-                <w:highlight w:val="none"/>
-                <w:u w:val="none"/>
-                <w:lang w:val="fr-FR"/>
-              </w:rPr>
             </w:r>
             <w:r>
               <mc:AlternateContent>
@@ -4604,7 +4893,7 @@
                         <wp:posOffset>59232</wp:posOffset>
                       </wp:positionV>
                       <wp:extent cx="388691" cy="158747"/>
-                      <wp:effectExtent l="6350" t="67325" r="6350" b="56618"/>
+                      <wp:effectExtent l="6350" t="67325" r="6350" b="56617"/>
                       <wp:wrapNone/>
                       <wp:docPr id="5" name=""/>
                       <wp:cNvGraphicFramePr/>
@@ -4661,6 +4950,11 @@
                                       <w:color w:val="92d050"/>
                                     </w:rPr>
                                   </w:r>
+                                  <w:r>
+                                    <w:rPr>
+                                      <w:color w:val="92d050"/>
+                                    </w:rPr>
+                                  </w:r>
                                 </w:p>
                               </w:txbxContent>
                             </wps:txbx>
@@ -4694,6 +4988,11 @@
                                 <w:color w:val="92d050"/>
                               </w:rPr>
                             </w:r>
+                            <w:r>
+                              <w:rPr>
+                                <w:color w:val="92d050"/>
+                              </w:rPr>
+                            </w:r>
                           </w:p>
                         </w:txbxContent>
                       </v:textbox>
@@ -4711,6 +5010,15 @@
                 <w:lang w:val="fr-FR"/>
               </w:rPr>
               <w:t xml:space="preserve">Type Contrat</w:t>
+            </w:r>
+            <w:r>
+              <w:rPr>
+                <w:b/>
+                <w:bCs/>
+                <w:highlight w:val="none"/>
+                <w:u w:val="none"/>
+                <w:lang w:val="fr-FR"/>
+              </w:rPr>
             </w:r>
             <w:r>
               <w:rPr>
@@ -4767,37 +5075,6 @@
                 <w:color w:val="db0000"/>
                 <w:highlight w:val="none"/>
                 <w:u w:val="none"/>
-                <w:lang w:val="fr-FR"/>
-              </w:rPr>
-            </w:r>
-            <w:r>
-              <w:rPr>
-                <w:b/>
-                <w:bCs/>
-                <w:color w:val="db0000"/>
-                <w:highlight w:val="none"/>
-                <w:u w:val="none"/>
-                <w:lang w:val="fr-FR"/>
-              </w:rPr>
-            </w:r>
-            <w:r>
-              <w:rPr>
-                <w:b/>
-                <w:bCs/>
-                <w:color w:val="db0000"/>
-                <w:highlight w:val="none"/>
-                <w:u w:val="none"/>
-                <w:lang w:val="fr-FR"/>
-              </w:rPr>
-            </w:r>
-            <w:r>
-              <w:rPr>
-                <w:b/>
-                <w:bCs/>
-                <w:color w:val="db0000"/>
-                <w:highlight w:val="none"/>
-                <w:u w:val="none"/>
-                <w:lang w:val="fr-FR"/>
               </w:rPr>
             </w:r>
           </w:p>
@@ -4839,6 +5116,15 @@
                 <w:lang w:val="fr-FR"/>
               </w:rPr>
             </w:r>
+            <w:r>
+              <w:rPr>
+                <w:b/>
+                <w:bCs/>
+                <w:color w:val="db0000"/>
+                <w:highlight w:val="none"/>
+                <w:u w:val="none"/>
+              </w:rPr>
+            </w:r>
           </w:p>
         </w:tc>
         <w:tc>
@@ -4876,6 +5162,15 @@
                 <w:highlight w:val="none"/>
                 <w:u w:val="none"/>
                 <w:lang w:val="fr-FR"/>
+              </w:rPr>
+            </w:r>
+            <w:r>
+              <w:rPr>
+                <w:b/>
+                <w:bCs/>
+                <w:color w:val="db0000"/>
+                <w:highlight w:val="none"/>
+                <w:u w:val="none"/>
               </w:rPr>
             </w:r>
           </w:p>
@@ -4908,7 +5203,6 @@
                 <w:lang w:val="fr-FR"/>
               </w:rPr>
             </w:r>
-            <w:r/>
             <w:r>
               <w:rPr>
                 <w:b/>
@@ -4918,6 +5212,15 @@
                 <w:lang w:val="fr-FR"/>
               </w:rPr>
               <w:t xml:space="preserve">Conditions</w:t>
+            </w:r>
+            <w:r>
+              <w:rPr>
+                <w:b/>
+                <w:bCs/>
+                <w:highlight w:val="none"/>
+                <w:u w:val="none"/>
+                <w:lang w:val="fr-FR"/>
+              </w:rPr>
             </w:r>
             <w:r>
               <w:rPr>
@@ -4967,6 +5270,15 @@
                 <w:lang w:val="fr-FR"/>
               </w:rPr>
             </w:r>
+            <w:r>
+              <w:rPr>
+                <w:b/>
+                <w:bCs/>
+                <w:color w:val="92d050"/>
+                <w:highlight w:val="none"/>
+                <w:u w:val="none"/>
+              </w:rPr>
+            </w:r>
           </w:p>
         </w:tc>
         <w:tc>
@@ -5006,6 +5318,15 @@
                 <w:lang w:val="fr-FR"/>
               </w:rPr>
             </w:r>
+            <w:r>
+              <w:rPr>
+                <w:b/>
+                <w:bCs/>
+                <w:color w:val="92d050"/>
+                <w:highlight w:val="none"/>
+                <w:u w:val="none"/>
+              </w:rPr>
+            </w:r>
           </w:p>
         </w:tc>
         <w:tc>
@@ -5043,6 +5364,15 @@
                 <w:highlight w:val="none"/>
                 <w:u w:val="none"/>
                 <w:lang w:val="fr-FR"/>
+              </w:rPr>
+            </w:r>
+            <w:r>
+              <w:rPr>
+                <w:b/>
+                <w:bCs/>
+                <w:color w:val="92d050"/>
+                <w:highlight w:val="none"/>
+                <w:u w:val="none"/>
               </w:rPr>
             </w:r>
           </w:p>
@@ -5094,24 +5424,6 @@
                 <w:lang w:val="fr-FR"/>
               </w:rPr>
             </w:r>
-            <w:r>
-              <w:rPr>
-                <w:b/>
-                <w:bCs/>
-                <w:highlight w:val="none"/>
-                <w:u w:val="none"/>
-                <w:lang w:val="fr-FR"/>
-              </w:rPr>
-            </w:r>
-            <w:r>
-              <w:rPr>
-                <w:b/>
-                <w:bCs/>
-                <w:highlight w:val="none"/>
-                <w:u w:val="none"/>
-                <w:lang w:val="fr-FR"/>
-              </w:rPr>
-            </w:r>
           </w:p>
         </w:tc>
         <w:tc>
@@ -5173,6 +5485,15 @@
                 <w:lang w:val="fr-FR"/>
               </w:rPr>
             </w:r>
+            <w:r>
+              <w:rPr>
+                <w:b/>
+                <w:bCs/>
+                <w:color w:val="db0000"/>
+                <w:highlight w:val="none"/>
+                <w:u w:val="none"/>
+              </w:rPr>
+            </w:r>
           </w:p>
         </w:tc>
         <w:tc>
@@ -5212,6 +5533,15 @@
                 <w:lang w:val="fr-FR"/>
               </w:rPr>
             </w:r>
+            <w:r>
+              <w:rPr>
+                <w:b/>
+                <w:bCs/>
+                <w:color w:val="db0000"/>
+                <w:highlight w:val="none"/>
+                <w:u w:val="none"/>
+              </w:rPr>
+            </w:r>
           </w:p>
         </w:tc>
         <w:tc>
@@ -5249,6 +5579,15 @@
                 <w:highlight w:val="none"/>
                 <w:u w:val="none"/>
                 <w:lang w:val="fr-FR"/>
+              </w:rPr>
+            </w:r>
+            <w:r>
+              <w:rPr>
+                <w:b/>
+                <w:bCs/>
+                <w:color w:val="db0000"/>
+                <w:highlight w:val="none"/>
+                <w:u w:val="none"/>
               </w:rPr>
             </w:r>
           </w:p>
@@ -5292,6 +5631,15 @@
                 <w:lang w:val="fr-FR"/>
               </w:rPr>
             </w:r>
+            <w:r>
+              <w:rPr>
+                <w:b/>
+                <w:bCs/>
+                <w:highlight w:val="none"/>
+                <w:u w:val="none"/>
+                <w:lang w:val="fr-FR"/>
+              </w:rPr>
+            </w:r>
           </w:p>
         </w:tc>
         <w:tc>
@@ -5332,6 +5680,15 @@
                 <w:lang w:val="fr-FR"/>
               </w:rPr>
             </w:r>
+            <w:r>
+              <w:rPr>
+                <w:b/>
+                <w:bCs/>
+                <w:color w:val="db0000"/>
+                <w:highlight w:val="none"/>
+                <w:u w:val="none"/>
+              </w:rPr>
+            </w:r>
           </w:p>
           <w:p>
             <w:pPr>
@@ -5362,6 +5719,15 @@
                 <w:highlight w:val="none"/>
                 <w:u w:val="none"/>
                 <w:lang w:val="fr-FR"/>
+              </w:rPr>
+            </w:r>
+            <w:r>
+              <w:rPr>
+                <w:b/>
+                <w:bCs/>
+                <w:color w:val="db0000"/>
+                <w:highlight w:val="none"/>
+                <w:u w:val="none"/>
               </w:rPr>
             </w:r>
           </w:p>
@@ -5401,6 +5767,15 @@
                 <w:lang w:val="fr-FR"/>
               </w:rPr>
             </w:r>
+            <w:r>
+              <w:rPr>
+                <w:b/>
+                <w:bCs/>
+                <w:highlight w:val="none"/>
+                <w:u w:val="none"/>
+                <w:lang w:val="fr-FR"/>
+              </w:rPr>
+            </w:r>
           </w:p>
         </w:tc>
         <w:tc>
@@ -5438,6 +5813,15 @@
                 <w:lang w:val="fr-FR"/>
               </w:rPr>
             </w:r>
+            <w:r>
+              <w:rPr>
+                <w:b/>
+                <w:bCs/>
+                <w:highlight w:val="none"/>
+                <w:u w:val="none"/>
+                <w:lang w:val="fr-FR"/>
+              </w:rPr>
+            </w:r>
           </w:p>
         </w:tc>
       </w:tr>
@@ -5452,11 +5836,14 @@
           <w:highlight w:val="none"/>
         </w:rPr>
       </w:pPr>
-      <w:r/>
       <w:r>
         <w:t xml:space="preserve">III.A</w:t>
       </w:r>
-      <w:r/>
+      <w:r>
+        <w:rPr>
+          <w:highlight w:val="none"/>
+        </w:rPr>
+      </w:r>
     </w:p>
     <w:p>
       <w:pPr>
@@ -5512,6 +5899,11 @@
           <w:highlight w:val="none"/>
         </w:rPr>
       </w:r>
+      <w:r>
+        <w:rPr>
+          <w:highlight w:val="none"/>
+        </w:rPr>
+      </w:r>
     </w:p>
     <w:p>
       <w:pPr>
@@ -5536,16 +5928,6 @@
         <w:rPr>
           <w:highlight w:val="none"/>
         </w:rPr>
-      </w:r>
-      <w:r>
-        <w:rPr>
-          <w:highlight w:val="none"/>
-        </w:rPr>
-      </w:r>
-      <w:r>
-        <w:rPr>
-          <w:highlight w:val="none"/>
-        </w:rPr>
         <w:t xml:space="preserve">2024-03-14</w:t>
       </w:r>
       <w:r>
@@ -5553,36 +5935,6 @@
           <w:highlight w:val="none"/>
         </w:rPr>
       </w:r>
-      <w:r>
-        <w:rPr>
-          <w:highlight w:val="none"/>
-        </w:rPr>
-      </w:r>
-      <w:r>
-        <w:rPr>
-          <w:highlight w:val="none"/>
-        </w:rPr>
-      </w:r>
-      <w:r>
-        <w:rPr>
-          <w:b/>
-          <w:bCs/>
-          <w:highlight w:val="none"/>
-          <w:u w:val="none"/>
-          <w:lang w:val="fr-FR"/>
-        </w:rPr>
-      </w:r>
-      <w:r/>
-      <w:r>
-        <w:rPr>
-          <w:b/>
-          <w:bCs/>
-          <w:highlight w:val="none"/>
-          <w:u w:val="none"/>
-          <w:lang w:val="fr-FR"/>
-        </w:rPr>
-      </w:r>
-      <w:r/>
       <w:r>
         <w:rPr>
           <w:highlight w:val="none"/>
@@ -5605,6 +5957,11 @@
           <w:highlight w:val="none"/>
         </w:rPr>
       </w:r>
+      <w:r>
+        <w:rPr>
+          <w:highlight w:val="none"/>
+        </w:rPr>
+      </w:r>
     </w:p>
     <w:p>
       <w:pPr>
@@ -5612,6 +5969,11 @@
           <w:highlight w:val="none"/>
         </w:rPr>
       </w:pPr>
+      <w:r>
+        <w:rPr>
+          <w:highlight w:val="none"/>
+        </w:rPr>
+      </w:r>
       <w:r>
         <w:rPr>
           <w:highlight w:val="none"/>
@@ -5669,14 +6031,13 @@
 <w:ftr xmlns:wpc="http://schemas.microsoft.com/office/word/2010/wordprocessingCanvas" xmlns:mc="http://schemas.openxmlformats.org/markup-compatibility/2006" xmlns:o="urn:schemas-microsoft-com:office:office" xmlns:r="http://schemas.openxmlformats.org/officeDocument/2006/relationships" xmlns:m="http://schemas.openxmlformats.org/officeDocument/2006/math" xmlns:v="urn:schemas-microsoft-com:vml" xmlns:wp14="http://schemas.microsoft.com/office/word/2010/wordprocessingDrawing" xmlns:wp="http://schemas.openxmlformats.org/drawingml/2006/wordprocessingDrawing" xmlns:w10="urn:schemas-microsoft-com:office:word" xmlns:w="http://schemas.openxmlformats.org/wordprocessingml/2006/main" xmlns:w14="http://schemas.microsoft.com/office/word/2010/wordml" xmlns:w15="http://schemas.microsoft.com/office/word/2012/wordml" xmlns:wpg="http://schemas.microsoft.com/office/word/2010/wordprocessingGroup" xmlns:wpi="http://schemas.microsoft.com/office/word/2010/wordprocessingInk" xmlns:wne="http://schemas.microsoft.com/office/word/2006/wordml" xmlns:a="http://schemas.openxmlformats.org/drawingml/2006/main" xmlns:wps="http://schemas.microsoft.com/office/word/2010/wordprocessingShape" mc:Ignorable="w14 w15 wp14">
   <w:p>
     <w:pPr>
-      <w:pStyle w:val="690"/>
+      <w:pStyle w:val="726"/>
       <w:tabs>
         <w:tab w:val="clear" w:pos="7143" w:leader="none"/>
         <w:tab w:val="left" w:pos="7271" w:leader="none"/>
         <w:tab w:val="clear" w:pos="14287" w:leader="none"/>
       </w:tabs>
     </w:pPr>
-    <w:r/>
     <w:r>
       <w:tab/>
     </w:r>
@@ -5716,7 +6077,7 @@
 <w:hdr xmlns:wpc="http://schemas.microsoft.com/office/word/2010/wordprocessingCanvas" xmlns:mc="http://schemas.openxmlformats.org/markup-compatibility/2006" xmlns:o="urn:schemas-microsoft-com:office:office" xmlns:r="http://schemas.openxmlformats.org/officeDocument/2006/relationships" xmlns:m="http://schemas.openxmlformats.org/officeDocument/2006/math" xmlns:v="urn:schemas-microsoft-com:vml" xmlns:wp14="http://schemas.microsoft.com/office/word/2010/wordprocessingDrawing" xmlns:wp="http://schemas.openxmlformats.org/drawingml/2006/wordprocessingDrawing" xmlns:w10="urn:schemas-microsoft-com:office:word" xmlns:w="http://schemas.openxmlformats.org/wordprocessingml/2006/main" xmlns:w14="http://schemas.microsoft.com/office/word/2010/wordml" xmlns:w15="http://schemas.microsoft.com/office/word/2012/wordml" xmlns:wpg="http://schemas.microsoft.com/office/word/2010/wordprocessingGroup" xmlns:wpi="http://schemas.microsoft.com/office/word/2010/wordprocessingInk" xmlns:wne="http://schemas.microsoft.com/office/word/2006/wordml" xmlns:a="http://schemas.openxmlformats.org/drawingml/2006/main" xmlns:wps="http://schemas.microsoft.com/office/word/2010/wordprocessingShape" mc:Ignorable="w14 w15 wp14">
   <w:p>
     <w:pPr>
-      <w:pStyle w:val="688"/>
+      <w:pStyle w:val="724"/>
     </w:pPr>
     <w:r/>
     <w:r/>
@@ -7469,11 +7830,11 @@
     <w:lsdException w:name="Bibliography" w:uiPriority="37"/>
     <w:lsdException w:name="TOC Heading" w:uiPriority="39" w:qFormat="1"/>
   </w:latentStyles>
-  <w:style w:type="paragraph" w:styleId="662">
+  <w:style w:type="paragraph" w:styleId="698">
     <w:name w:val="Heading 1"/>
-    <w:basedOn w:val="838"/>
-    <w:next w:val="838"/>
-    <w:link w:val="663"/>
+    <w:basedOn w:val="874"/>
+    <w:next w:val="874"/>
+    <w:link w:val="699"/>
     <w:uiPriority w:val="9"/>
     <w:qFormat/>
     <w:pPr>
@@ -7488,9 +7849,9 @@
       <w:szCs w:val="40"/>
     </w:rPr>
   </w:style>
-  <w:style w:type="character" w:styleId="663">
+  <w:style w:type="character" w:styleId="699">
     <w:name w:val="Heading 1 Char"/>
-    <w:link w:val="662"/>
+    <w:link w:val="698"/>
     <w:uiPriority w:val="9"/>
     <w:rPr>
       <w:rFonts w:ascii="Arial" w:hAnsi="Arial" w:eastAsia="Arial" w:cs="Arial"/>
@@ -7498,11 +7859,11 @@
       <w:szCs w:val="40"/>
     </w:rPr>
   </w:style>
-  <w:style w:type="paragraph" w:styleId="664">
+  <w:style w:type="paragraph" w:styleId="700">
     <w:name w:val="Heading 2"/>
-    <w:basedOn w:val="838"/>
-    <w:next w:val="838"/>
-    <w:link w:val="665"/>
+    <w:basedOn w:val="874"/>
+    <w:next w:val="874"/>
+    <w:link w:val="701"/>
     <w:uiPriority w:val="9"/>
     <w:unhideWhenUsed/>
     <w:qFormat/>
@@ -7517,20 +7878,20 @@
       <w:sz w:val="34"/>
     </w:rPr>
   </w:style>
-  <w:style w:type="character" w:styleId="665">
+  <w:style w:type="character" w:styleId="701">
     <w:name w:val="Heading 2 Char"/>
-    <w:link w:val="664"/>
+    <w:link w:val="700"/>
     <w:uiPriority w:val="9"/>
     <w:rPr>
       <w:rFonts w:ascii="Arial" w:hAnsi="Arial" w:eastAsia="Arial" w:cs="Arial"/>
       <w:sz w:val="34"/>
     </w:rPr>
   </w:style>
-  <w:style w:type="paragraph" w:styleId="666">
+  <w:style w:type="paragraph" w:styleId="702">
     <w:name w:val="Heading 3"/>
-    <w:basedOn w:val="838"/>
-    <w:next w:val="838"/>
-    <w:link w:val="667"/>
+    <w:basedOn w:val="874"/>
+    <w:next w:val="874"/>
+    <w:link w:val="703"/>
     <w:uiPriority w:val="9"/>
     <w:unhideWhenUsed/>
     <w:qFormat/>
@@ -7546,9 +7907,9 @@
       <w:szCs w:val="30"/>
     </w:rPr>
   </w:style>
-  <w:style w:type="character" w:styleId="667">
+  <w:style w:type="character" w:styleId="703">
     <w:name w:val="Heading 3 Char"/>
-    <w:link w:val="666"/>
+    <w:link w:val="702"/>
     <w:uiPriority w:val="9"/>
     <w:rPr>
       <w:rFonts w:ascii="Arial" w:hAnsi="Arial" w:eastAsia="Arial" w:cs="Arial"/>
@@ -7556,11 +7917,11 @@
       <w:szCs w:val="30"/>
     </w:rPr>
   </w:style>
-  <w:style w:type="paragraph" w:styleId="668">
+  <w:style w:type="paragraph" w:styleId="704">
     <w:name w:val="Heading 4"/>
-    <w:basedOn w:val="838"/>
-    <w:next w:val="838"/>
-    <w:link w:val="669"/>
+    <w:basedOn w:val="874"/>
+    <w:next w:val="874"/>
+    <w:link w:val="705"/>
     <w:uiPriority w:val="9"/>
     <w:unhideWhenUsed/>
     <w:qFormat/>
@@ -7578,9 +7939,9 @@
       <w:szCs w:val="26"/>
     </w:rPr>
   </w:style>
-  <w:style w:type="character" w:styleId="669">
+  <w:style w:type="character" w:styleId="705">
     <w:name w:val="Heading 4 Char"/>
-    <w:link w:val="668"/>
+    <w:link w:val="704"/>
     <w:uiPriority w:val="9"/>
     <w:rPr>
       <w:rFonts w:ascii="Arial" w:hAnsi="Arial" w:eastAsia="Arial" w:cs="Arial"/>
@@ -7590,11 +7951,11 @@
       <w:szCs w:val="26"/>
     </w:rPr>
   </w:style>
-  <w:style w:type="paragraph" w:styleId="670">
+  <w:style w:type="paragraph" w:styleId="706">
     <w:name w:val="Heading 5"/>
-    <w:basedOn w:val="838"/>
-    <w:next w:val="838"/>
-    <w:link w:val="671"/>
+    <w:basedOn w:val="874"/>
+    <w:next w:val="874"/>
+    <w:link w:val="707"/>
     <w:uiPriority w:val="9"/>
     <w:unhideWhenUsed/>
     <w:qFormat/>
@@ -7612,9 +7973,9 @@
       <w:szCs w:val="24"/>
     </w:rPr>
   </w:style>
-  <w:style w:type="character" w:styleId="671">
+  <w:style w:type="character" w:styleId="707">
     <w:name w:val="Heading 5 Char"/>
-    <w:link w:val="670"/>
+    <w:link w:val="706"/>
     <w:uiPriority w:val="9"/>
     <w:rPr>
       <w:rFonts w:ascii="Arial" w:hAnsi="Arial" w:eastAsia="Arial" w:cs="Arial"/>
@@ -7624,11 +7985,11 @@
       <w:szCs w:val="24"/>
     </w:rPr>
   </w:style>
-  <w:style w:type="paragraph" w:styleId="672">
+  <w:style w:type="paragraph" w:styleId="708">
     <w:name w:val="Heading 6"/>
-    <w:basedOn w:val="838"/>
-    <w:next w:val="838"/>
-    <w:link w:val="673"/>
+    <w:basedOn w:val="874"/>
+    <w:next w:val="874"/>
+    <w:link w:val="709"/>
     <w:uiPriority w:val="9"/>
     <w:unhideWhenUsed/>
     <w:qFormat/>
@@ -7646,9 +8007,9 @@
       <w:szCs w:val="22"/>
     </w:rPr>
   </w:style>
-  <w:style w:type="character" w:styleId="673">
+  <w:style w:type="character" w:styleId="709">
     <w:name w:val="Heading 6 Char"/>
-    <w:link w:val="672"/>
+    <w:link w:val="708"/>
     <w:uiPriority w:val="9"/>
     <w:rPr>
       <w:rFonts w:ascii="Arial" w:hAnsi="Arial" w:eastAsia="Arial" w:cs="Arial"/>
@@ -7658,11 +8019,11 @@
       <w:szCs w:val="22"/>
     </w:rPr>
   </w:style>
-  <w:style w:type="paragraph" w:styleId="674">
+  <w:style w:type="paragraph" w:styleId="710">
     <w:name w:val="Heading 7"/>
-    <w:basedOn w:val="838"/>
-    <w:next w:val="838"/>
-    <w:link w:val="675"/>
+    <w:basedOn w:val="874"/>
+    <w:next w:val="874"/>
+    <w:link w:val="711"/>
     <w:uiPriority w:val="9"/>
     <w:unhideWhenUsed/>
     <w:qFormat/>
@@ -7682,9 +8043,9 @@
       <w:szCs w:val="22"/>
     </w:rPr>
   </w:style>
-  <w:style w:type="character" w:styleId="675">
+  <w:style w:type="character" w:styleId="711">
     <w:name w:val="Heading 7 Char"/>
-    <w:link w:val="674"/>
+    <w:link w:val="710"/>
     <w:uiPriority w:val="9"/>
     <w:rPr>
       <w:rFonts w:ascii="Arial" w:hAnsi="Arial" w:eastAsia="Arial" w:cs="Arial"/>
@@ -7696,11 +8057,11 @@
       <w:szCs w:val="22"/>
     </w:rPr>
   </w:style>
-  <w:style w:type="paragraph" w:styleId="676">
+  <w:style w:type="paragraph" w:styleId="712">
     <w:name w:val="Heading 8"/>
-    <w:basedOn w:val="838"/>
-    <w:next w:val="838"/>
-    <w:link w:val="677"/>
+    <w:basedOn w:val="874"/>
+    <w:next w:val="874"/>
+    <w:link w:val="713"/>
     <w:uiPriority w:val="9"/>
     <w:unhideWhenUsed/>
     <w:qFormat/>
@@ -7718,9 +8079,9 @@
       <w:szCs w:val="22"/>
     </w:rPr>
   </w:style>
-  <w:style w:type="character" w:styleId="677">
+  <w:style w:type="character" w:styleId="713">
     <w:name w:val="Heading 8 Char"/>
-    <w:link w:val="676"/>
+    <w:link w:val="712"/>
     <w:uiPriority w:val="9"/>
     <w:rPr>
       <w:rFonts w:ascii="Arial" w:hAnsi="Arial" w:eastAsia="Arial" w:cs="Arial"/>
@@ -7730,11 +8091,11 @@
       <w:szCs w:val="22"/>
     </w:rPr>
   </w:style>
-  <w:style w:type="paragraph" w:styleId="678">
+  <w:style w:type="paragraph" w:styleId="714">
     <w:name w:val="Heading 9"/>
-    <w:basedOn w:val="838"/>
-    <w:next w:val="838"/>
-    <w:link w:val="679"/>
+    <w:basedOn w:val="874"/>
+    <w:next w:val="874"/>
+    <w:link w:val="715"/>
     <w:uiPriority w:val="9"/>
     <w:unhideWhenUsed/>
     <w:qFormat/>
@@ -7752,9 +8113,9 @@
       <w:szCs w:val="21"/>
     </w:rPr>
   </w:style>
-  <w:style w:type="character" w:styleId="679">
+  <w:style w:type="character" w:styleId="715">
     <w:name w:val="Heading 9 Char"/>
-    <w:link w:val="678"/>
+    <w:link w:val="714"/>
     <w:uiPriority w:val="9"/>
     <w:rPr>
       <w:rFonts w:ascii="Arial" w:hAnsi="Arial" w:eastAsia="Arial" w:cs="Arial"/>
@@ -7764,11 +8125,11 @@
       <w:szCs w:val="21"/>
     </w:rPr>
   </w:style>
-  <w:style w:type="paragraph" w:styleId="680">
+  <w:style w:type="paragraph" w:styleId="716">
     <w:name w:val="Title"/>
-    <w:basedOn w:val="838"/>
-    <w:next w:val="838"/>
-    <w:link w:val="681"/>
+    <w:basedOn w:val="874"/>
+    <w:next w:val="874"/>
+    <w:link w:val="717"/>
     <w:uiPriority w:val="10"/>
     <w:qFormat/>
     <w:pPr>
@@ -7780,20 +8141,20 @@
       <w:szCs w:val="48"/>
     </w:rPr>
   </w:style>
-  <w:style w:type="character" w:styleId="681">
+  <w:style w:type="character" w:styleId="717">
     <w:name w:val="Title Char"/>
-    <w:link w:val="680"/>
+    <w:link w:val="716"/>
     <w:uiPriority w:val="10"/>
     <w:rPr>
       <w:sz w:val="48"/>
       <w:szCs w:val="48"/>
     </w:rPr>
   </w:style>
-  <w:style w:type="paragraph" w:styleId="682">
+  <w:style w:type="paragraph" w:styleId="718">
     <w:name w:val="Subtitle"/>
-    <w:basedOn w:val="838"/>
-    <w:next w:val="838"/>
-    <w:link w:val="683"/>
+    <w:basedOn w:val="874"/>
+    <w:next w:val="874"/>
+    <w:link w:val="719"/>
     <w:uiPriority w:val="11"/>
     <w:qFormat/>
     <w:pPr>
@@ -7804,20 +8165,20 @@
       <w:szCs w:val="24"/>
     </w:rPr>
   </w:style>
-  <w:style w:type="character" w:styleId="683">
+  <w:style w:type="character" w:styleId="719">
     <w:name w:val="Subtitle Char"/>
-    <w:link w:val="682"/>
+    <w:link w:val="718"/>
     <w:uiPriority w:val="11"/>
     <w:rPr>
       <w:sz w:val="24"/>
       <w:szCs w:val="24"/>
     </w:rPr>
   </w:style>
-  <w:style w:type="paragraph" w:styleId="684">
+  <w:style w:type="paragraph" w:styleId="720">
     <w:name w:val="Quote"/>
-    <w:basedOn w:val="838"/>
-    <w:next w:val="838"/>
-    <w:link w:val="685"/>
+    <w:basedOn w:val="874"/>
+    <w:next w:val="874"/>
+    <w:link w:val="721"/>
     <w:uiPriority w:val="29"/>
     <w:qFormat/>
     <w:pPr>
@@ -7827,19 +8188,19 @@
       <w:i/>
     </w:rPr>
   </w:style>
-  <w:style w:type="character" w:styleId="685">
+  <w:style w:type="character" w:styleId="721">
     <w:name w:val="Quote Char"/>
-    <w:link w:val="684"/>
+    <w:link w:val="720"/>
     <w:uiPriority w:val="29"/>
     <w:rPr>
       <w:i/>
     </w:rPr>
   </w:style>
-  <w:style w:type="paragraph" w:styleId="686">
+  <w:style w:type="paragraph" w:styleId="722">
     <w:name w:val="Intense Quote"/>
-    <w:basedOn w:val="838"/>
-    <w:next w:val="838"/>
-    <w:link w:val="687"/>
+    <w:basedOn w:val="874"/>
+    <w:next w:val="874"/>
+    <w:link w:val="723"/>
     <w:uiPriority w:val="30"/>
     <w:qFormat/>
     <w:pPr>
@@ -7857,18 +8218,18 @@
       <w:i/>
     </w:rPr>
   </w:style>
-  <w:style w:type="character" w:styleId="687">
+  <w:style w:type="character" w:styleId="723">
     <w:name w:val="Intense Quote Char"/>
-    <w:link w:val="686"/>
+    <w:link w:val="722"/>
     <w:uiPriority w:val="30"/>
     <w:rPr>
       <w:i/>
     </w:rPr>
   </w:style>
-  <w:style w:type="paragraph" w:styleId="688">
+  <w:style w:type="paragraph" w:styleId="724">
     <w:name w:val="Header"/>
-    <w:basedOn w:val="838"/>
-    <w:link w:val="689"/>
+    <w:basedOn w:val="874"/>
+    <w:link w:val="725"/>
     <w:uiPriority w:val="99"/>
     <w:unhideWhenUsed/>
     <w:pPr>
@@ -7879,15 +8240,15 @@
       </w:tabs>
     </w:pPr>
   </w:style>
-  <w:style w:type="character" w:styleId="689">
+  <w:style w:type="character" w:styleId="725">
     <w:name w:val="Header Char"/>
-    <w:link w:val="688"/>
+    <w:link w:val="724"/>
     <w:uiPriority w:val="99"/>
   </w:style>
-  <w:style w:type="paragraph" w:styleId="690">
+  <w:style w:type="paragraph" w:styleId="726">
     <w:name w:val="Footer"/>
-    <w:basedOn w:val="838"/>
-    <w:link w:val="693"/>
+    <w:basedOn w:val="874"/>
+    <w:link w:val="729"/>
     <w:uiPriority w:val="99"/>
     <w:unhideWhenUsed/>
     <w:pPr>
@@ -7898,15 +8259,15 @@
       </w:tabs>
     </w:pPr>
   </w:style>
-  <w:style w:type="character" w:styleId="691">
+  <w:style w:type="character" w:styleId="727">
     <w:name w:val="Footer Char"/>
-    <w:link w:val="690"/>
+    <w:link w:val="726"/>
     <w:uiPriority w:val="99"/>
   </w:style>
-  <w:style w:type="paragraph" w:styleId="692">
+  <w:style w:type="paragraph" w:styleId="728">
     <w:name w:val="Caption"/>
-    <w:basedOn w:val="838"/>
-    <w:next w:val="838"/>
+    <w:basedOn w:val="874"/>
+    <w:next w:val="874"/>
     <w:uiPriority w:val="35"/>
     <w:semiHidden/>
     <w:unhideWhenUsed/>
@@ -7922,15 +8283,15 @@
       <w:szCs w:val="18"/>
     </w:rPr>
   </w:style>
-  <w:style w:type="character" w:styleId="693">
+  <w:style w:type="character" w:styleId="729">
     <w:name w:val="Caption Char"/>
-    <w:basedOn w:val="692"/>
-    <w:link w:val="690"/>
+    <w:basedOn w:val="728"/>
+    <w:link w:val="726"/>
     <w:uiPriority w:val="99"/>
   </w:style>
-  <w:style w:type="table" w:styleId="694">
+  <w:style w:type="table" w:styleId="730">
     <w:name w:val="Table Grid"/>
-    <w:basedOn w:val="839"/>
+    <w:basedOn w:val="875"/>
     <w:uiPriority w:val="59"/>
     <w:pPr>
       <w:spacing w:after="0" w:line="240" w:lineRule="auto"/>
@@ -7953,9 +8314,9 @@
       </w:tblCellMar>
     </w:tblPr>
   </w:style>
-  <w:style w:type="table" w:styleId="695">
+  <w:style w:type="table" w:styleId="731">
     <w:name w:val="Table Grid Light"/>
-    <w:basedOn w:val="839"/>
+    <w:basedOn w:val="875"/>
     <w:uiPriority w:val="59"/>
     <w:pPr>
       <w:spacing w:after="0" w:line="240" w:lineRule="auto"/>
@@ -7978,9 +8339,9 @@
       </w:tblCellMar>
     </w:tblPr>
   </w:style>
-  <w:style w:type="table" w:styleId="696">
+  <w:style w:type="table" w:styleId="732">
     <w:name w:val="Plain Table 1"/>
-    <w:basedOn w:val="839"/>
+    <w:basedOn w:val="875"/>
     <w:uiPriority w:val="59"/>
     <w:pPr>
       <w:spacing w:after="0" w:line="240" w:lineRule="auto"/>
@@ -8045,9 +8406,9 @@
       </w:rPr>
     </w:tblStylePr>
   </w:style>
-  <w:style w:type="table" w:styleId="697">
+  <w:style w:type="table" w:styleId="733">
     <w:name w:val="Plain Table 2"/>
-    <w:basedOn w:val="839"/>
+    <w:basedOn w:val="875"/>
     <w:uiPriority w:val="59"/>
     <w:pPr>
       <w:spacing w:after="0" w:line="240" w:lineRule="auto"/>
@@ -8130,9 +8491,9 @@
       </w:rPr>
     </w:tblStylePr>
   </w:style>
-  <w:style w:type="table" w:styleId="698">
+  <w:style w:type="table" w:styleId="734">
     <w:name w:val="Plain Table 3"/>
-    <w:basedOn w:val="839"/>
+    <w:basedOn w:val="875"/>
     <w:uiPriority w:val="99"/>
     <w:pPr>
       <w:spacing w:after="0" w:line="240" w:lineRule="auto"/>
@@ -8207,9 +8568,9 @@
       </w:rPr>
     </w:tblStylePr>
   </w:style>
-  <w:style w:type="table" w:styleId="699">
+  <w:style w:type="table" w:styleId="735">
     <w:name w:val="Plain Table 4"/>
-    <w:basedOn w:val="839"/>
+    <w:basedOn w:val="875"/>
     <w:uiPriority w:val="99"/>
     <w:pPr>
       <w:spacing w:after="0" w:line="240" w:lineRule="auto"/>
@@ -8264,9 +8625,9 @@
       </w:rPr>
     </w:tblStylePr>
   </w:style>
-  <w:style w:type="table" w:styleId="700">
+  <w:style w:type="table" w:styleId="736">
     <w:name w:val="Plain Table 5"/>
-    <w:basedOn w:val="839"/>
+    <w:basedOn w:val="875"/>
     <w:uiPriority w:val="99"/>
     <w:pPr>
       <w:spacing w:after="0" w:line="240" w:lineRule="auto"/>
@@ -8352,9 +8713,9 @@
       </w:tcPr>
     </w:tblStylePr>
   </w:style>
-  <w:style w:type="table" w:styleId="701">
+  <w:style w:type="table" w:styleId="737">
     <w:name w:val="Grid Table 1 Light"/>
-    <w:basedOn w:val="839"/>
+    <w:basedOn w:val="875"/>
     <w:uiPriority w:val="99"/>
     <w:pPr>
       <w:spacing w:after="0" w:line="240" w:lineRule="auto"/>
@@ -8417,9 +8778,9 @@
       </w:rPr>
     </w:tblStylePr>
   </w:style>
-  <w:style w:type="table" w:styleId="702">
+  <w:style w:type="table" w:styleId="738">
     <w:name w:val="Grid Table 1 Light - Accent 1"/>
-    <w:basedOn w:val="839"/>
+    <w:basedOn w:val="875"/>
     <w:uiPriority w:val="99"/>
     <w:pPr>
       <w:spacing w:after="0" w:line="240" w:lineRule="auto"/>
@@ -8482,9 +8843,9 @@
       </w:rPr>
     </w:tblStylePr>
   </w:style>
-  <w:style w:type="table" w:styleId="703">
+  <w:style w:type="table" w:styleId="739">
     <w:name w:val="Grid Table 1 Light - Accent 2"/>
-    <w:basedOn w:val="839"/>
+    <w:basedOn w:val="875"/>
     <w:uiPriority w:val="99"/>
     <w:pPr>
       <w:spacing w:after="0" w:line="240" w:lineRule="auto"/>
@@ -8547,9 +8908,9 @@
       </w:rPr>
     </w:tblStylePr>
   </w:style>
-  <w:style w:type="table" w:styleId="704">
+  <w:style w:type="table" w:styleId="740">
     <w:name w:val="Grid Table 1 Light - Accent 3"/>
-    <w:basedOn w:val="839"/>
+    <w:basedOn w:val="875"/>
     <w:uiPriority w:val="99"/>
     <w:pPr>
       <w:spacing w:after="0" w:line="240" w:lineRule="auto"/>
@@ -8612,9 +8973,9 @@
       </w:rPr>
     </w:tblStylePr>
   </w:style>
-  <w:style w:type="table" w:styleId="705">
+  <w:style w:type="table" w:styleId="741">
     <w:name w:val="Grid Table 1 Light - Accent 4"/>
-    <w:basedOn w:val="839"/>
+    <w:basedOn w:val="875"/>
     <w:uiPriority w:val="99"/>
     <w:pPr>
       <w:spacing w:after="0" w:line="240" w:lineRule="auto"/>
@@ -8677,9 +9038,9 @@
       </w:rPr>
     </w:tblStylePr>
   </w:style>
-  <w:style w:type="table" w:styleId="706">
+  <w:style w:type="table" w:styleId="742">
     <w:name w:val="Grid Table 1 Light - Accent 5"/>
-    <w:basedOn w:val="839"/>
+    <w:basedOn w:val="875"/>
     <w:uiPriority w:val="99"/>
     <w:pPr>
       <w:spacing w:after="0" w:line="240" w:lineRule="auto"/>
@@ -8742,9 +9103,9 @@
       </w:rPr>
     </w:tblStylePr>
   </w:style>
-  <w:style w:type="table" w:styleId="707">
+  <w:style w:type="table" w:styleId="743">
     <w:name w:val="Grid Table 1 Light - Accent 6"/>
-    <w:basedOn w:val="839"/>
+    <w:basedOn w:val="875"/>
     <w:uiPriority w:val="99"/>
     <w:pPr>
       <w:spacing w:after="0" w:line="240" w:lineRule="auto"/>
@@ -8807,9 +9168,9 @@
       </w:rPr>
     </w:tblStylePr>
   </w:style>
-  <w:style w:type="table" w:styleId="708">
+  <w:style w:type="table" w:styleId="744">
     <w:name w:val="Grid Table 2"/>
-    <w:basedOn w:val="839"/>
+    <w:basedOn w:val="875"/>
     <w:uiPriority w:val="99"/>
     <w:pPr>
       <w:spacing w:after="0" w:line="240" w:lineRule="auto"/>
@@ -8887,9 +9248,9 @@
       </w:tcPr>
     </w:tblStylePr>
   </w:style>
-  <w:style w:type="table" w:styleId="709">
+  <w:style w:type="table" w:styleId="745">
     <w:name w:val="Grid Table 2 - Accent 1"/>
-    <w:basedOn w:val="839"/>
+    <w:basedOn w:val="875"/>
     <w:uiPriority w:val="99"/>
     <w:pPr>
       <w:spacing w:after="0" w:line="240" w:lineRule="auto"/>
@@ -8967,9 +9328,9 @@
       </w:tcPr>
     </w:tblStylePr>
   </w:style>
-  <w:style w:type="table" w:styleId="710">
+  <w:style w:type="table" w:styleId="746">
     <w:name w:val="Grid Table 2 - Accent 2"/>
-    <w:basedOn w:val="839"/>
+    <w:basedOn w:val="875"/>
     <w:uiPriority w:val="99"/>
     <w:pPr>
       <w:spacing w:after="0" w:line="240" w:lineRule="auto"/>
@@ -9047,9 +9408,9 @@
       </w:tcPr>
     </w:tblStylePr>
   </w:style>
-  <w:style w:type="table" w:styleId="711">
+  <w:style w:type="table" w:styleId="747">
     <w:name w:val="Grid Table 2 - Accent 3"/>
-    <w:basedOn w:val="839"/>
+    <w:basedOn w:val="875"/>
     <w:uiPriority w:val="99"/>
     <w:pPr>
       <w:spacing w:after="0" w:line="240" w:lineRule="auto"/>
@@ -9127,9 +9488,9 @@
       </w:tcPr>
     </w:tblStylePr>
   </w:style>
-  <w:style w:type="table" w:styleId="712">
+  <w:style w:type="table" w:styleId="748">
     <w:name w:val="Grid Table 2 - Accent 4"/>
-    <w:basedOn w:val="839"/>
+    <w:basedOn w:val="875"/>
     <w:uiPriority w:val="99"/>
     <w:pPr>
       <w:spacing w:after="0" w:line="240" w:lineRule="auto"/>
@@ -9207,9 +9568,9 @@
       </w:tcPr>
     </w:tblStylePr>
   </w:style>
-  <w:style w:type="table" w:styleId="713">
+  <w:style w:type="table" w:styleId="749">
     <w:name w:val="Grid Table 2 - Accent 5"/>
-    <w:basedOn w:val="839"/>
+    <w:basedOn w:val="875"/>
     <w:uiPriority w:val="99"/>
     <w:pPr>
       <w:spacing w:after="0" w:line="240" w:lineRule="auto"/>
@@ -9287,9 +9648,9 @@
       </w:tcPr>
     </w:tblStylePr>
   </w:style>
-  <w:style w:type="table" w:styleId="714">
+  <w:style w:type="table" w:styleId="750">
     <w:name w:val="Grid Table 2 - Accent 6"/>
-    <w:basedOn w:val="839"/>
+    <w:basedOn w:val="875"/>
     <w:uiPriority w:val="99"/>
     <w:pPr>
       <w:spacing w:after="0" w:line="240" w:lineRule="auto"/>
@@ -9367,9 +9728,9 @@
       </w:tcPr>
     </w:tblStylePr>
   </w:style>
-  <w:style w:type="table" w:styleId="715">
+  <w:style w:type="table" w:styleId="751">
     <w:name w:val="Grid Table 3"/>
-    <w:basedOn w:val="839"/>
+    <w:basedOn w:val="875"/>
     <w:uiPriority w:val="99"/>
     <w:pPr>
       <w:spacing w:after="0" w:line="240" w:lineRule="auto"/>
@@ -9468,9 +9829,9 @@
       </w:tcPr>
     </w:tblStylePr>
   </w:style>
-  <w:style w:type="table" w:styleId="716">
+  <w:style w:type="table" w:styleId="752">
     <w:name w:val="Grid Table 3 - Accent 1"/>
-    <w:basedOn w:val="839"/>
+    <w:basedOn w:val="875"/>
     <w:uiPriority w:val="99"/>
     <w:pPr>
       <w:spacing w:after="0" w:line="240" w:lineRule="auto"/>
@@ -9569,9 +9930,9 @@
       </w:tcPr>
     </w:tblStylePr>
   </w:style>
-  <w:style w:type="table" w:styleId="717">
+  <w:style w:type="table" w:styleId="753">
     <w:name w:val="Grid Table 3 - Accent 2"/>
-    <w:basedOn w:val="839"/>
+    <w:basedOn w:val="875"/>
     <w:uiPriority w:val="99"/>
     <w:pPr>
       <w:spacing w:after="0" w:line="240" w:lineRule="auto"/>
@@ -9670,9 +10031,9 @@
       </w:tcPr>
     </w:tblStylePr>
   </w:style>
-  <w:style w:type="table" w:styleId="718">
+  <w:style w:type="table" w:styleId="754">
     <w:name w:val="Grid Table 3 - Accent 3"/>
-    <w:basedOn w:val="839"/>
+    <w:basedOn w:val="875"/>
     <w:uiPriority w:val="99"/>
     <w:pPr>
       <w:spacing w:after="0" w:line="240" w:lineRule="auto"/>
@@ -9771,9 +10132,9 @@
       </w:tcPr>
     </w:tblStylePr>
   </w:style>
-  <w:style w:type="table" w:styleId="719">
+  <w:style w:type="table" w:styleId="755">
     <w:name w:val="Grid Table 3 - Accent 4"/>
-    <w:basedOn w:val="839"/>
+    <w:basedOn w:val="875"/>
     <w:uiPriority w:val="99"/>
     <w:pPr>
       <w:spacing w:after="0" w:line="240" w:lineRule="auto"/>
@@ -9872,9 +10233,9 @@
       </w:tcPr>
     </w:tblStylePr>
   </w:style>
-  <w:style w:type="table" w:styleId="720">
+  <w:style w:type="table" w:styleId="756">
     <w:name w:val="Grid Table 3 - Accent 5"/>
-    <w:basedOn w:val="839"/>
+    <w:basedOn w:val="875"/>
     <w:uiPriority w:val="99"/>
     <w:pPr>
       <w:spacing w:after="0" w:line="240" w:lineRule="auto"/>
@@ -9973,9 +10334,9 @@
       </w:tcPr>
     </w:tblStylePr>
   </w:style>
-  <w:style w:type="table" w:styleId="721">
+  <w:style w:type="table" w:styleId="757">
     <w:name w:val="Grid Table 3 - Accent 6"/>
-    <w:basedOn w:val="839"/>
+    <w:basedOn w:val="875"/>
     <w:uiPriority w:val="99"/>
     <w:pPr>
       <w:spacing w:after="0" w:line="240" w:lineRule="auto"/>
@@ -10074,9 +10435,9 @@
       </w:tcPr>
     </w:tblStylePr>
   </w:style>
-  <w:style w:type="table" w:styleId="722">
+  <w:style w:type="table" w:styleId="758">
     <w:name w:val="Grid Table 4"/>
-    <w:basedOn w:val="839"/>
+    <w:basedOn w:val="875"/>
     <w:uiPriority w:val="59"/>
     <w:pPr>
       <w:spacing w:after="0" w:line="240" w:lineRule="auto"/>
@@ -10155,9 +10516,9 @@
       </w:tcPr>
     </w:tblStylePr>
   </w:style>
-  <w:style w:type="table" w:styleId="723">
+  <w:style w:type="table" w:styleId="759">
     <w:name w:val="Grid Table 4 - Accent 1"/>
-    <w:basedOn w:val="839"/>
+    <w:basedOn w:val="875"/>
     <w:uiPriority w:val="59"/>
     <w:pPr>
       <w:spacing w:after="0" w:line="240" w:lineRule="auto"/>
@@ -10236,9 +10597,9 @@
       </w:tcPr>
     </w:tblStylePr>
   </w:style>
-  <w:style w:type="table" w:styleId="724">
+  <w:style w:type="table" w:styleId="760">
     <w:name w:val="Grid Table 4 - Accent 2"/>
-    <w:basedOn w:val="839"/>
+    <w:basedOn w:val="875"/>
     <w:uiPriority w:val="59"/>
     <w:pPr>
       <w:spacing w:after="0" w:line="240" w:lineRule="auto"/>
@@ -10317,9 +10678,9 @@
       </w:tcPr>
     </w:tblStylePr>
   </w:style>
-  <w:style w:type="table" w:styleId="725">
+  <w:style w:type="table" w:styleId="761">
     <w:name w:val="Grid Table 4 - Accent 3"/>
-    <w:basedOn w:val="839"/>
+    <w:basedOn w:val="875"/>
     <w:uiPriority w:val="59"/>
     <w:pPr>
       <w:spacing w:after="0" w:line="240" w:lineRule="auto"/>
@@ -10398,9 +10759,9 @@
       </w:tcPr>
     </w:tblStylePr>
   </w:style>
-  <w:style w:type="table" w:styleId="726">
+  <w:style w:type="table" w:styleId="762">
     <w:name w:val="Grid Table 4 - Accent 4"/>
-    <w:basedOn w:val="839"/>
+    <w:basedOn w:val="875"/>
     <w:uiPriority w:val="59"/>
     <w:pPr>
       <w:spacing w:after="0" w:line="240" w:lineRule="auto"/>
@@ -10479,9 +10840,9 @@
       </w:tcPr>
     </w:tblStylePr>
   </w:style>
-  <w:style w:type="table" w:styleId="727">
+  <w:style w:type="table" w:styleId="763">
     <w:name w:val="Grid Table 4 - Accent 5"/>
-    <w:basedOn w:val="839"/>
+    <w:basedOn w:val="875"/>
     <w:uiPriority w:val="59"/>
     <w:pPr>
       <w:spacing w:after="0" w:line="240" w:lineRule="auto"/>
@@ -10560,9 +10921,9 @@
       </w:tcPr>
     </w:tblStylePr>
   </w:style>
-  <w:style w:type="table" w:styleId="728">
+  <w:style w:type="table" w:styleId="764">
     <w:name w:val="Grid Table 4 - Accent 6"/>
-    <w:basedOn w:val="839"/>
+    <w:basedOn w:val="875"/>
     <w:uiPriority w:val="59"/>
     <w:pPr>
       <w:spacing w:after="0" w:line="240" w:lineRule="auto"/>
@@ -10641,9 +11002,9 @@
       </w:tcPr>
     </w:tblStylePr>
   </w:style>
-  <w:style w:type="table" w:styleId="729">
+  <w:style w:type="table" w:styleId="765">
     <w:name w:val="Grid Table 5 Dark"/>
-    <w:basedOn w:val="839"/>
+    <w:basedOn w:val="875"/>
     <w:uiPriority w:val="99"/>
     <w:pPr>
       <w:spacing w:after="0" w:line="240" w:lineRule="auto"/>
@@ -10720,9 +11081,9 @@
       </w:tcPr>
     </w:tblStylePr>
   </w:style>
-  <w:style w:type="table" w:styleId="730">
+  <w:style w:type="table" w:styleId="766">
     <w:name w:val="Grid Table 5 Dark- Accent 1"/>
-    <w:basedOn w:val="839"/>
+    <w:basedOn w:val="875"/>
     <w:uiPriority w:val="99"/>
     <w:pPr>
       <w:spacing w:after="0" w:line="240" w:lineRule="auto"/>
@@ -10799,9 +11160,9 @@
       </w:tcPr>
     </w:tblStylePr>
   </w:style>
-  <w:style w:type="table" w:styleId="731">
+  <w:style w:type="table" w:styleId="767">
     <w:name w:val="Grid Table 5 Dark - Accent 2"/>
-    <w:basedOn w:val="839"/>
+    <w:basedOn w:val="875"/>
     <w:uiPriority w:val="99"/>
     <w:pPr>
       <w:spacing w:after="0" w:line="240" w:lineRule="auto"/>
@@ -10878,9 +11239,9 @@
       </w:tcPr>
     </w:tblStylePr>
   </w:style>
-  <w:style w:type="table" w:styleId="732">
+  <w:style w:type="table" w:styleId="768">
     <w:name w:val="Grid Table 5 Dark - Accent 3"/>
-    <w:basedOn w:val="839"/>
+    <w:basedOn w:val="875"/>
     <w:uiPriority w:val="99"/>
     <w:pPr>
       <w:spacing w:after="0" w:line="240" w:lineRule="auto"/>
@@ -10957,9 +11318,9 @@
       </w:tcPr>
     </w:tblStylePr>
   </w:style>
-  <w:style w:type="table" w:styleId="733">
+  <w:style w:type="table" w:styleId="769">
     <w:name w:val="Grid Table 5 Dark- Accent 4"/>
-    <w:basedOn w:val="839"/>
+    <w:basedOn w:val="875"/>
     <w:uiPriority w:val="99"/>
     <w:pPr>
       <w:spacing w:after="0" w:line="240" w:lineRule="auto"/>
@@ -11036,9 +11397,9 @@
       </w:tcPr>
     </w:tblStylePr>
   </w:style>
-  <w:style w:type="table" w:styleId="734">
+  <w:style w:type="table" w:styleId="770">
     <w:name w:val="Grid Table 5 Dark - Accent 5"/>
-    <w:basedOn w:val="839"/>
+    <w:basedOn w:val="875"/>
     <w:uiPriority w:val="99"/>
     <w:pPr>
       <w:spacing w:after="0" w:line="240" w:lineRule="auto"/>
@@ -11115,9 +11476,9 @@
       </w:tcPr>
     </w:tblStylePr>
   </w:style>
-  <w:style w:type="table" w:styleId="735">
+  <w:style w:type="table" w:styleId="771">
     <w:name w:val="Grid Table 5 Dark - Accent 6"/>
-    <w:basedOn w:val="839"/>
+    <w:basedOn w:val="875"/>
     <w:uiPriority w:val="99"/>
     <w:pPr>
       <w:spacing w:after="0" w:line="240" w:lineRule="auto"/>
@@ -11194,9 +11555,9 @@
       </w:tcPr>
     </w:tblStylePr>
   </w:style>
-  <w:style w:type="table" w:styleId="736">
+  <w:style w:type="table" w:styleId="772">
     <w:name w:val="Grid Table 6 Colorful"/>
-    <w:basedOn w:val="839"/>
+    <w:basedOn w:val="875"/>
     <w:uiPriority w:val="99"/>
     <w:pPr>
       <w:spacing w:after="0" w:line="240" w:lineRule="auto"/>
@@ -11273,9 +11634,9 @@
       </w:rPr>
     </w:tblStylePr>
   </w:style>
-  <w:style w:type="table" w:styleId="737">
+  <w:style w:type="table" w:styleId="773">
     <w:name w:val="Grid Table 6 Colorful - Accent 1"/>
-    <w:basedOn w:val="839"/>
+    <w:basedOn w:val="875"/>
     <w:uiPriority w:val="99"/>
     <w:pPr>
       <w:spacing w:after="0" w:line="240" w:lineRule="auto"/>
@@ -11352,9 +11713,9 @@
       </w:rPr>
     </w:tblStylePr>
   </w:style>
-  <w:style w:type="table" w:styleId="738">
+  <w:style w:type="table" w:styleId="774">
     <w:name w:val="Grid Table 6 Colorful - Accent 2"/>
-    <w:basedOn w:val="839"/>
+    <w:basedOn w:val="875"/>
     <w:uiPriority w:val="99"/>
     <w:pPr>
       <w:spacing w:after="0" w:line="240" w:lineRule="auto"/>
@@ -11431,9 +11792,9 @@
       </w:rPr>
     </w:tblStylePr>
   </w:style>
-  <w:style w:type="table" w:styleId="739">
+  <w:style w:type="table" w:styleId="775">
     <w:name w:val="Grid Table 6 Colorful - Accent 3"/>
-    <w:basedOn w:val="839"/>
+    <w:basedOn w:val="875"/>
     <w:uiPriority w:val="99"/>
     <w:pPr>
       <w:spacing w:after="0" w:line="240" w:lineRule="auto"/>
@@ -11510,9 +11871,9 @@
       </w:rPr>
     </w:tblStylePr>
   </w:style>
-  <w:style w:type="table" w:styleId="740">
+  <w:style w:type="table" w:styleId="776">
     <w:name w:val="Grid Table 6 Colorful - Accent 4"/>
-    <w:basedOn w:val="839"/>
+    <w:basedOn w:val="875"/>
     <w:uiPriority w:val="99"/>
     <w:pPr>
       <w:spacing w:after="0" w:line="240" w:lineRule="auto"/>
@@ -11589,9 +11950,9 @@
       </w:rPr>
     </w:tblStylePr>
   </w:style>
-  <w:style w:type="table" w:styleId="741">
+  <w:style w:type="table" w:styleId="777">
     <w:name w:val="Grid Table 6 Colorful - Accent 5"/>
-    <w:basedOn w:val="839"/>
+    <w:basedOn w:val="875"/>
     <w:uiPriority w:val="99"/>
     <w:pPr>
       <w:spacing w:after="0" w:line="240" w:lineRule="auto"/>
@@ -11668,9 +12029,9 @@
       </w:rPr>
     </w:tblStylePr>
   </w:style>
-  <w:style w:type="table" w:styleId="742">
+  <w:style w:type="table" w:styleId="778">
     <w:name w:val="Grid Table 6 Colorful - Accent 6"/>
-    <w:basedOn w:val="839"/>
+    <w:basedOn w:val="875"/>
     <w:uiPriority w:val="99"/>
     <w:pPr>
       <w:spacing w:after="0" w:line="240" w:lineRule="auto"/>
@@ -11747,9 +12108,9 @@
       </w:rPr>
     </w:tblStylePr>
   </w:style>
-  <w:style w:type="table" w:styleId="743">
+  <w:style w:type="table" w:styleId="779">
     <w:name w:val="Grid Table 7 Colorful"/>
-    <w:basedOn w:val="839"/>
+    <w:basedOn w:val="875"/>
     <w:uiPriority w:val="99"/>
     <w:pPr>
       <w:spacing w:after="0" w:line="240" w:lineRule="auto"/>
@@ -11859,9 +12220,9 @@
       </w:tcPr>
     </w:tblStylePr>
   </w:style>
-  <w:style w:type="table" w:styleId="744">
+  <w:style w:type="table" w:styleId="780">
     <w:name w:val="Grid Table 7 Colorful - Accent 1"/>
-    <w:basedOn w:val="839"/>
+    <w:basedOn w:val="875"/>
     <w:uiPriority w:val="99"/>
     <w:pPr>
       <w:spacing w:after="0" w:line="240" w:lineRule="auto"/>
@@ -11971,9 +12332,9 @@
       </w:tcPr>
     </w:tblStylePr>
   </w:style>
-  <w:style w:type="table" w:styleId="745">
+  <w:style w:type="table" w:styleId="781">
     <w:name w:val="Grid Table 7 Colorful - Accent 2"/>
-    <w:basedOn w:val="839"/>
+    <w:basedOn w:val="875"/>
     <w:uiPriority w:val="99"/>
     <w:pPr>
       <w:spacing w:after="0" w:line="240" w:lineRule="auto"/>
@@ -12083,9 +12444,9 @@
       </w:tcPr>
     </w:tblStylePr>
   </w:style>
-  <w:style w:type="table" w:styleId="746">
+  <w:style w:type="table" w:styleId="782">
     <w:name w:val="Grid Table 7 Colorful - Accent 3"/>
-    <w:basedOn w:val="839"/>
+    <w:basedOn w:val="875"/>
     <w:uiPriority w:val="99"/>
     <w:pPr>
       <w:spacing w:after="0" w:line="240" w:lineRule="auto"/>
@@ -12195,9 +12556,9 @@
       </w:tcPr>
     </w:tblStylePr>
   </w:style>
-  <w:style w:type="table" w:styleId="747">
+  <w:style w:type="table" w:styleId="783">
     <w:name w:val="Grid Table 7 Colorful - Accent 4"/>
-    <w:basedOn w:val="839"/>
+    <w:basedOn w:val="875"/>
     <w:uiPriority w:val="99"/>
     <w:pPr>
       <w:spacing w:after="0" w:line="240" w:lineRule="auto"/>
@@ -12307,9 +12668,9 @@
       </w:tcPr>
     </w:tblStylePr>
   </w:style>
-  <w:style w:type="table" w:styleId="748">
+  <w:style w:type="table" w:styleId="784">
     <w:name w:val="Grid Table 7 Colorful - Accent 5"/>
-    <w:basedOn w:val="839"/>
+    <w:basedOn w:val="875"/>
     <w:uiPriority w:val="99"/>
     <w:pPr>
       <w:spacing w:after="0" w:line="240" w:lineRule="auto"/>
@@ -12419,9 +12780,9 @@
       </w:tcPr>
     </w:tblStylePr>
   </w:style>
-  <w:style w:type="table" w:styleId="749">
+  <w:style w:type="table" w:styleId="785">
     <w:name w:val="Grid Table 7 Colorful - Accent 6"/>
-    <w:basedOn w:val="839"/>
+    <w:basedOn w:val="875"/>
     <w:uiPriority w:val="99"/>
     <w:pPr>
       <w:spacing w:after="0" w:line="240" w:lineRule="auto"/>
@@ -12531,9 +12892,9 @@
       </w:tcPr>
     </w:tblStylePr>
   </w:style>
-  <w:style w:type="table" w:styleId="750">
+  <w:style w:type="table" w:styleId="786">
     <w:name w:val="List Table 1 Light"/>
-    <w:basedOn w:val="839"/>
+    <w:basedOn w:val="875"/>
     <w:uiPriority w:val="99"/>
     <w:pPr>
       <w:spacing w:after="0" w:line="240" w:lineRule="auto"/>
@@ -12594,9 +12955,9 @@
       </w:tcPr>
     </w:tblStylePr>
   </w:style>
-  <w:style w:type="table" w:styleId="751">
+  <w:style w:type="table" w:styleId="787">
     <w:name w:val="List Table 1 Light - Accent 1"/>
-    <w:basedOn w:val="839"/>
+    <w:basedOn w:val="875"/>
     <w:uiPriority w:val="99"/>
     <w:pPr>
       <w:spacing w:after="0" w:line="240" w:lineRule="auto"/>
@@ -12657,9 +13018,9 @@
       </w:tcPr>
     </w:tblStylePr>
   </w:style>
-  <w:style w:type="table" w:styleId="752">
+  <w:style w:type="table" w:styleId="788">
     <w:name w:val="List Table 1 Light - Accent 2"/>
-    <w:basedOn w:val="839"/>
+    <w:basedOn w:val="875"/>
     <w:uiPriority w:val="99"/>
     <w:pPr>
       <w:spacing w:after="0" w:line="240" w:lineRule="auto"/>
@@ -12720,9 +13081,9 @@
       </w:tcPr>
     </w:tblStylePr>
   </w:style>
-  <w:style w:type="table" w:styleId="753">
+  <w:style w:type="table" w:styleId="789">
     <w:name w:val="List Table 1 Light - Accent 3"/>
-    <w:basedOn w:val="839"/>
+    <w:basedOn w:val="875"/>
     <w:uiPriority w:val="99"/>
     <w:pPr>
       <w:spacing w:after="0" w:line="240" w:lineRule="auto"/>
@@ -12783,9 +13144,9 @@
       </w:tcPr>
     </w:tblStylePr>
   </w:style>
-  <w:style w:type="table" w:styleId="754">
+  <w:style w:type="table" w:styleId="790">
     <w:name w:val="List Table 1 Light - Accent 4"/>
-    <w:basedOn w:val="839"/>
+    <w:basedOn w:val="875"/>
     <w:uiPriority w:val="99"/>
     <w:pPr>
       <w:spacing w:after="0" w:line="240" w:lineRule="auto"/>
@@ -12846,9 +13207,9 @@
       </w:tcPr>
     </w:tblStylePr>
   </w:style>
-  <w:style w:type="table" w:styleId="755">
+  <w:style w:type="table" w:styleId="791">
     <w:name w:val="List Table 1 Light - Accent 5"/>
-    <w:basedOn w:val="839"/>
+    <w:basedOn w:val="875"/>
     <w:uiPriority w:val="99"/>
     <w:pPr>
       <w:spacing w:after="0" w:line="240" w:lineRule="auto"/>
@@ -12909,9 +13270,9 @@
       </w:tcPr>
     </w:tblStylePr>
   </w:style>
-  <w:style w:type="table" w:styleId="756">
+  <w:style w:type="table" w:styleId="792">
     <w:name w:val="List Table 1 Light - Accent 6"/>
-    <w:basedOn w:val="839"/>
+    <w:basedOn w:val="875"/>
     <w:uiPriority w:val="99"/>
     <w:pPr>
       <w:spacing w:after="0" w:line="240" w:lineRule="auto"/>
@@ -12972,9 +13333,9 @@
       </w:tcPr>
     </w:tblStylePr>
   </w:style>
-  <w:style w:type="table" w:styleId="757">
+  <w:style w:type="table" w:styleId="793">
     <w:name w:val="List Table 2"/>
-    <w:basedOn w:val="839"/>
+    <w:basedOn w:val="875"/>
     <w:uiPriority w:val="99"/>
     <w:pPr>
       <w:spacing w:after="0" w:line="240" w:lineRule="auto"/>
@@ -13058,9 +13419,9 @@
       </w:tcPr>
     </w:tblStylePr>
   </w:style>
-  <w:style w:type="table" w:styleId="758">
+  <w:style w:type="table" w:styleId="794">
     <w:name w:val="List Table 2 - Accent 1"/>
-    <w:basedOn w:val="839"/>
+    <w:basedOn w:val="875"/>
     <w:uiPriority w:val="99"/>
     <w:pPr>
       <w:spacing w:after="0" w:line="240" w:lineRule="auto"/>
@@ -13144,9 +13505,9 @@
       </w:tcPr>
     </w:tblStylePr>
   </w:style>
-  <w:style w:type="table" w:styleId="759">
+  <w:style w:type="table" w:styleId="795">
     <w:name w:val="List Table 2 - Accent 2"/>
-    <w:basedOn w:val="839"/>
+    <w:basedOn w:val="875"/>
     <w:uiPriority w:val="99"/>
     <w:pPr>
       <w:spacing w:after="0" w:line="240" w:lineRule="auto"/>
@@ -13230,9 +13591,9 @@
       </w:tcPr>
     </w:tblStylePr>
   </w:style>
-  <w:style w:type="table" w:styleId="760">
+  <w:style w:type="table" w:styleId="796">
     <w:name w:val="List Table 2 - Accent 3"/>
-    <w:basedOn w:val="839"/>
+    <w:basedOn w:val="875"/>
     <w:uiPriority w:val="99"/>
     <w:pPr>
       <w:spacing w:after="0" w:line="240" w:lineRule="auto"/>
@@ -13316,9 +13677,9 @@
       </w:tcPr>
     </w:tblStylePr>
   </w:style>
-  <w:style w:type="table" w:styleId="761">
+  <w:style w:type="table" w:styleId="797">
     <w:name w:val="List Table 2 - Accent 4"/>
-    <w:basedOn w:val="839"/>
+    <w:basedOn w:val="875"/>
     <w:uiPriority w:val="99"/>
     <w:pPr>
       <w:spacing w:after="0" w:line="240" w:lineRule="auto"/>
@@ -13402,9 +13763,9 @@
       </w:tcPr>
     </w:tblStylePr>
   </w:style>
-  <w:style w:type="table" w:styleId="762">
+  <w:style w:type="table" w:styleId="798">
     <w:name w:val="List Table 2 - Accent 5"/>
-    <w:basedOn w:val="839"/>
+    <w:basedOn w:val="875"/>
     <w:uiPriority w:val="99"/>
     <w:pPr>
       <w:spacing w:after="0" w:line="240" w:lineRule="auto"/>
@@ -13488,9 +13849,9 @@
       </w:tcPr>
     </w:tblStylePr>
   </w:style>
-  <w:style w:type="table" w:styleId="763">
+  <w:style w:type="table" w:styleId="799">
     <w:name w:val="List Table 2 - Accent 6"/>
-    <w:basedOn w:val="839"/>
+    <w:basedOn w:val="875"/>
     <w:uiPriority w:val="99"/>
     <w:pPr>
       <w:spacing w:after="0" w:line="240" w:lineRule="auto"/>
@@ -13574,9 +13935,9 @@
       </w:tcPr>
     </w:tblStylePr>
   </w:style>
-  <w:style w:type="table" w:styleId="764">
+  <w:style w:type="table" w:styleId="800">
     <w:name w:val="List Table 3"/>
-    <w:basedOn w:val="839"/>
+    <w:basedOn w:val="875"/>
     <w:uiPriority w:val="99"/>
     <w:pPr>
       <w:spacing w:after="0" w:line="240" w:lineRule="auto"/>
@@ -13648,9 +14009,9 @@
       </w:rPr>
     </w:tblStylePr>
   </w:style>
-  <w:style w:type="table" w:styleId="765">
+  <w:style w:type="table" w:styleId="801">
     <w:name w:val="List Table 3 - Accent 1"/>
-    <w:basedOn w:val="839"/>
+    <w:basedOn w:val="875"/>
     <w:uiPriority w:val="99"/>
     <w:pPr>
       <w:spacing w:after="0" w:line="240" w:lineRule="auto"/>
@@ -13722,9 +14083,9 @@
       </w:rPr>
     </w:tblStylePr>
   </w:style>
-  <w:style w:type="table" w:styleId="766">
+  <w:style w:type="table" w:styleId="802">
     <w:name w:val="List Table 3 - Accent 2"/>
-    <w:basedOn w:val="839"/>
+    <w:basedOn w:val="875"/>
     <w:uiPriority w:val="99"/>
     <w:pPr>
       <w:spacing w:after="0" w:line="240" w:lineRule="auto"/>
@@ -13796,9 +14157,9 @@
       </w:rPr>
     </w:tblStylePr>
   </w:style>
-  <w:style w:type="table" w:styleId="767">
+  <w:style w:type="table" w:styleId="803">
     <w:name w:val="List Table 3 - Accent 3"/>
-    <w:basedOn w:val="839"/>
+    <w:basedOn w:val="875"/>
     <w:uiPriority w:val="99"/>
     <w:pPr>
       <w:spacing w:after="0" w:line="240" w:lineRule="auto"/>
@@ -13870,9 +14231,9 @@
       </w:rPr>
     </w:tblStylePr>
   </w:style>
-  <w:style w:type="table" w:styleId="768">
+  <w:style w:type="table" w:styleId="804">
     <w:name w:val="List Table 3 - Accent 4"/>
-    <w:basedOn w:val="839"/>
+    <w:basedOn w:val="875"/>
     <w:uiPriority w:val="99"/>
     <w:pPr>
       <w:spacing w:after="0" w:line="240" w:lineRule="auto"/>
@@ -13944,9 +14305,9 @@
       </w:rPr>
     </w:tblStylePr>
   </w:style>
-  <w:style w:type="table" w:styleId="769">
+  <w:style w:type="table" w:styleId="805">
     <w:name w:val="List Table 3 - Accent 5"/>
-    <w:basedOn w:val="839"/>
+    <w:basedOn w:val="875"/>
     <w:uiPriority w:val="99"/>
     <w:pPr>
       <w:spacing w:after="0" w:line="240" w:lineRule="auto"/>
@@ -14018,9 +14379,9 @@
       </w:rPr>
     </w:tblStylePr>
   </w:style>
-  <w:style w:type="table" w:styleId="770">
+  <w:style w:type="table" w:styleId="806">
     <w:name w:val="List Table 3 - Accent 6"/>
-    <w:basedOn w:val="839"/>
+    <w:basedOn w:val="875"/>
     <w:uiPriority w:val="99"/>
     <w:pPr>
       <w:spacing w:after="0" w:line="240" w:lineRule="auto"/>
@@ -14092,9 +14453,9 @@
       </w:rPr>
     </w:tblStylePr>
   </w:style>
-  <w:style w:type="table" w:styleId="771">
+  <w:style w:type="table" w:styleId="807">
     <w:name w:val="List Table 4"/>
-    <w:basedOn w:val="839"/>
+    <w:basedOn w:val="875"/>
     <w:uiPriority w:val="99"/>
     <w:pPr>
       <w:spacing w:after="0" w:line="240" w:lineRule="auto"/>
@@ -14161,9 +14522,9 @@
       </w:rPr>
     </w:tblStylePr>
   </w:style>
-  <w:style w:type="table" w:styleId="772">
+  <w:style w:type="table" w:styleId="808">
     <w:name w:val="List Table 4 - Accent 1"/>
-    <w:basedOn w:val="839"/>
+    <w:basedOn w:val="875"/>
     <w:uiPriority w:val="99"/>
     <w:pPr>
       <w:spacing w:after="0" w:line="240" w:lineRule="auto"/>
@@ -14230,9 +14591,9 @@
       </w:rPr>
     </w:tblStylePr>
   </w:style>
-  <w:style w:type="table" w:styleId="773">
+  <w:style w:type="table" w:styleId="809">
     <w:name w:val="List Table 4 - Accent 2"/>
-    <w:basedOn w:val="839"/>
+    <w:basedOn w:val="875"/>
     <w:uiPriority w:val="99"/>
     <w:pPr>
       <w:spacing w:after="0" w:line="240" w:lineRule="auto"/>
@@ -14299,9 +14660,9 @@
       </w:rPr>
     </w:tblStylePr>
   </w:style>
-  <w:style w:type="table" w:styleId="774">
+  <w:style w:type="table" w:styleId="810">
     <w:name w:val="List Table 4 - Accent 3"/>
-    <w:basedOn w:val="839"/>
+    <w:basedOn w:val="875"/>
     <w:uiPriority w:val="99"/>
     <w:pPr>
       <w:spacing w:after="0" w:line="240" w:lineRule="auto"/>
@@ -14368,9 +14729,9 @@
       </w:rPr>
     </w:tblStylePr>
   </w:style>
-  <w:style w:type="table" w:styleId="775">
+  <w:style w:type="table" w:styleId="811">
     <w:name w:val="List Table 4 - Accent 4"/>
-    <w:basedOn w:val="839"/>
+    <w:basedOn w:val="875"/>
     <w:uiPriority w:val="99"/>
     <w:pPr>
       <w:spacing w:after="0" w:line="240" w:lineRule="auto"/>
@@ -14437,9 +14798,9 @@
       </w:rPr>
     </w:tblStylePr>
   </w:style>
-  <w:style w:type="table" w:styleId="776">
+  <w:style w:type="table" w:styleId="812">
     <w:name w:val="List Table 4 - Accent 5"/>
-    <w:basedOn w:val="839"/>
+    <w:basedOn w:val="875"/>
     <w:uiPriority w:val="99"/>
     <w:pPr>
       <w:spacing w:after="0" w:line="240" w:lineRule="auto"/>
@@ -14506,9 +14867,9 @@
       </w:rPr>
     </w:tblStylePr>
   </w:style>
-  <w:style w:type="table" w:styleId="777">
+  <w:style w:type="table" w:styleId="813">
     <w:name w:val="List Table 4 - Accent 6"/>
-    <w:basedOn w:val="839"/>
+    <w:basedOn w:val="875"/>
     <w:uiPriority w:val="99"/>
     <w:pPr>
       <w:spacing w:after="0" w:line="240" w:lineRule="auto"/>
@@ -14575,9 +14936,9 @@
       </w:rPr>
     </w:tblStylePr>
   </w:style>
-  <w:style w:type="table" w:styleId="778">
+  <w:style w:type="table" w:styleId="814">
     <w:name w:val="List Table 5 Dark"/>
-    <w:basedOn w:val="839"/>
+    <w:basedOn w:val="875"/>
     <w:uiPriority w:val="99"/>
     <w:pPr>
       <w:spacing w:after="0" w:line="240" w:lineRule="auto"/>
@@ -14682,9 +15043,9 @@
       </w:rPr>
     </w:tblStylePr>
   </w:style>
-  <w:style w:type="table" w:styleId="779">
+  <w:style w:type="table" w:styleId="815">
     <w:name w:val="List Table 5 Dark - Accent 1"/>
-    <w:basedOn w:val="839"/>
+    <w:basedOn w:val="875"/>
     <w:uiPriority w:val="99"/>
     <w:pPr>
       <w:spacing w:after="0" w:line="240" w:lineRule="auto"/>
@@ -14789,9 +15150,9 @@
       </w:rPr>
     </w:tblStylePr>
   </w:style>
-  <w:style w:type="table" w:styleId="780">
+  <w:style w:type="table" w:styleId="816">
     <w:name w:val="List Table 5 Dark - Accent 2"/>
-    <w:basedOn w:val="839"/>
+    <w:basedOn w:val="875"/>
     <w:uiPriority w:val="99"/>
     <w:pPr>
       <w:spacing w:after="0" w:line="240" w:lineRule="auto"/>
@@ -14896,9 +15257,9 @@
       </w:rPr>
     </w:tblStylePr>
   </w:style>
-  <w:style w:type="table" w:styleId="781">
+  <w:style w:type="table" w:styleId="817">
     <w:name w:val="List Table 5 Dark - Accent 3"/>
-    <w:basedOn w:val="839"/>
+    <w:basedOn w:val="875"/>
     <w:uiPriority w:val="99"/>
     <w:pPr>
       <w:spacing w:after="0" w:line="240" w:lineRule="auto"/>
@@ -15003,9 +15364,9 @@
       </w:rPr>
     </w:tblStylePr>
   </w:style>
-  <w:style w:type="table" w:styleId="782">
+  <w:style w:type="table" w:styleId="818">
     <w:name w:val="List Table 5 Dark - Accent 4"/>
-    <w:basedOn w:val="839"/>
+    <w:basedOn w:val="875"/>
     <w:uiPriority w:val="99"/>
     <w:pPr>
       <w:spacing w:after="0" w:line="240" w:lineRule="auto"/>
@@ -15110,9 +15471,9 @@
       </w:rPr>
     </w:tblStylePr>
   </w:style>
-  <w:style w:type="table" w:styleId="783">
+  <w:style w:type="table" w:styleId="819">
     <w:name w:val="List Table 5 Dark - Accent 5"/>
-    <w:basedOn w:val="839"/>
+    <w:basedOn w:val="875"/>
     <w:uiPriority w:val="99"/>
     <w:pPr>
       <w:spacing w:after="0" w:line="240" w:lineRule="auto"/>
@@ -15217,9 +15578,9 @@
       </w:rPr>
     </w:tblStylePr>
   </w:style>
-  <w:style w:type="table" w:styleId="784">
+  <w:style w:type="table" w:styleId="820">
     <w:name w:val="List Table 5 Dark - Accent 6"/>
-    <w:basedOn w:val="839"/>
+    <w:basedOn w:val="875"/>
     <w:uiPriority w:val="99"/>
     <w:pPr>
       <w:spacing w:after="0" w:line="240" w:lineRule="auto"/>
@@ -15324,9 +15685,9 @@
       </w:rPr>
     </w:tblStylePr>
   </w:style>
-  <w:style w:type="table" w:styleId="785">
+  <w:style w:type="table" w:styleId="821">
     <w:name w:val="List Table 6 Colorful"/>
-    <w:basedOn w:val="839"/>
+    <w:basedOn w:val="875"/>
     <w:uiPriority w:val="99"/>
     <w:pPr>
       <w:spacing w:after="0" w:line="240" w:lineRule="auto"/>
@@ -15397,9 +15758,9 @@
       </w:tcPr>
     </w:tblStylePr>
   </w:style>
-  <w:style w:type="table" w:styleId="786">
+  <w:style w:type="table" w:styleId="822">
     <w:name w:val="List Table 6 Colorful - Accent 1"/>
-    <w:basedOn w:val="839"/>
+    <w:basedOn w:val="875"/>
     <w:uiPriority w:val="99"/>
     <w:pPr>
       <w:spacing w:after="0" w:line="240" w:lineRule="auto"/>
@@ -15470,9 +15831,9 @@
       </w:tcPr>
     </w:tblStylePr>
   </w:style>
-  <w:style w:type="table" w:styleId="787">
+  <w:style w:type="table" w:styleId="823">
     <w:name w:val="List Table 6 Colorful - Accent 2"/>
-    <w:basedOn w:val="839"/>
+    <w:basedOn w:val="875"/>
     <w:uiPriority w:val="99"/>
     <w:pPr>
       <w:spacing w:after="0" w:line="240" w:lineRule="auto"/>
@@ -15543,9 +15904,9 @@
       </w:tcPr>
     </w:tblStylePr>
   </w:style>
-  <w:style w:type="table" w:styleId="788">
+  <w:style w:type="table" w:styleId="824">
     <w:name w:val="List Table 6 Colorful - Accent 3"/>
-    <w:basedOn w:val="839"/>
+    <w:basedOn w:val="875"/>
     <w:uiPriority w:val="99"/>
     <w:pPr>
       <w:spacing w:after="0" w:line="240" w:lineRule="auto"/>
@@ -15616,9 +15977,9 @@
       </w:tcPr>
     </w:tblStylePr>
   </w:style>
-  <w:style w:type="table" w:styleId="789">
+  <w:style w:type="table" w:styleId="825">
     <w:name w:val="List Table 6 Colorful - Accent 4"/>
-    <w:basedOn w:val="839"/>
+    <w:basedOn w:val="875"/>
     <w:uiPriority w:val="99"/>
     <w:pPr>
       <w:spacing w:after="0" w:line="240" w:lineRule="auto"/>
@@ -15689,9 +16050,9 @@
       </w:tcPr>
     </w:tblStylePr>
   </w:style>
-  <w:style w:type="table" w:styleId="790">
+  <w:style w:type="table" w:styleId="826">
     <w:name w:val="List Table 6 Colorful - Accent 5"/>
-    <w:basedOn w:val="839"/>
+    <w:basedOn w:val="875"/>
     <w:uiPriority w:val="99"/>
     <w:pPr>
       <w:spacing w:after="0" w:line="240" w:lineRule="auto"/>
@@ -15762,9 +16123,9 @@
       </w:tcPr>
     </w:tblStylePr>
   </w:style>
-  <w:style w:type="table" w:styleId="791">
+  <w:style w:type="table" w:styleId="827">
     <w:name w:val="List Table 6 Colorful - Accent 6"/>
-    <w:basedOn w:val="839"/>
+    <w:basedOn w:val="875"/>
     <w:uiPriority w:val="99"/>
     <w:pPr>
       <w:spacing w:after="0" w:line="240" w:lineRule="auto"/>
@@ -15835,9 +16196,9 @@
       </w:tcPr>
     </w:tblStylePr>
   </w:style>
-  <w:style w:type="table" w:styleId="792">
+  <w:style w:type="table" w:styleId="828">
     <w:name w:val="List Table 7 Colorful"/>
-    <w:basedOn w:val="839"/>
+    <w:basedOn w:val="875"/>
     <w:uiPriority w:val="99"/>
     <w:pPr>
       <w:spacing w:after="0" w:line="240" w:lineRule="auto"/>
@@ -15951,9 +16312,9 @@
       </w:rPr>
     </w:tblStylePr>
   </w:style>
-  <w:style w:type="table" w:styleId="793">
+  <w:style w:type="table" w:styleId="829">
     <w:name w:val="List Table 7 Colorful - Accent 1"/>
-    <w:basedOn w:val="839"/>
+    <w:basedOn w:val="875"/>
     <w:uiPriority w:val="99"/>
     <w:pPr>
       <w:spacing w:after="0" w:line="240" w:lineRule="auto"/>
@@ -16067,9 +16428,9 @@
       </w:rPr>
     </w:tblStylePr>
   </w:style>
-  <w:style w:type="table" w:styleId="794">
+  <w:style w:type="table" w:styleId="830">
     <w:name w:val="List Table 7 Colorful - Accent 2"/>
-    <w:basedOn w:val="839"/>
+    <w:basedOn w:val="875"/>
     <w:uiPriority w:val="99"/>
     <w:pPr>
       <w:spacing w:after="0" w:line="240" w:lineRule="auto"/>
@@ -16183,9 +16544,9 @@
       </w:rPr>
     </w:tblStylePr>
   </w:style>
-  <w:style w:type="table" w:styleId="795">
+  <w:style w:type="table" w:styleId="831">
     <w:name w:val="List Table 7 Colorful - Accent 3"/>
-    <w:basedOn w:val="839"/>
+    <w:basedOn w:val="875"/>
     <w:uiPriority w:val="99"/>
     <w:pPr>
       <w:spacing w:after="0" w:line="240" w:lineRule="auto"/>
@@ -16299,9 +16660,9 @@
       </w:rPr>
     </w:tblStylePr>
   </w:style>
-  <w:style w:type="table" w:styleId="796">
+  <w:style w:type="table" w:styleId="832">
     <w:name w:val="List Table 7 Colorful - Accent 4"/>
-    <w:basedOn w:val="839"/>
+    <w:basedOn w:val="875"/>
     <w:uiPriority w:val="99"/>
     <w:pPr>
       <w:spacing w:after="0" w:line="240" w:lineRule="auto"/>
@@ -16415,9 +16776,9 @@
       </w:rPr>
     </w:tblStylePr>
   </w:style>
-  <w:style w:type="table" w:styleId="797">
+  <w:style w:type="table" w:styleId="833">
     <w:name w:val="List Table 7 Colorful - Accent 5"/>
-    <w:basedOn w:val="839"/>
+    <w:basedOn w:val="875"/>
     <w:uiPriority w:val="99"/>
     <w:pPr>
       <w:spacing w:after="0" w:line="240" w:lineRule="auto"/>
@@ -16531,9 +16892,9 @@
       </w:rPr>
     </w:tblStylePr>
   </w:style>
-  <w:style w:type="table" w:styleId="798">
+  <w:style w:type="table" w:styleId="834">
     <w:name w:val="List Table 7 Colorful - Accent 6"/>
-    <w:basedOn w:val="839"/>
+    <w:basedOn w:val="875"/>
     <w:uiPriority w:val="99"/>
     <w:pPr>
       <w:spacing w:after="0" w:line="240" w:lineRule="auto"/>
@@ -16647,9 +17008,9 @@
       </w:rPr>
     </w:tblStylePr>
   </w:style>
-  <w:style w:type="table" w:styleId="799">
+  <w:style w:type="table" w:styleId="835">
     <w:name w:val="Lined - Accent"/>
-    <w:basedOn w:val="839"/>
+    <w:basedOn w:val="875"/>
     <w:uiPriority w:val="99"/>
     <w:pPr>
       <w:spacing w:after="0" w:line="240" w:lineRule="auto"/>
@@ -16737,9 +17098,9 @@
       </w:tcPr>
     </w:tblStylePr>
   </w:style>
-  <w:style w:type="table" w:styleId="800">
+  <w:style w:type="table" w:styleId="836">
     <w:name w:val="Lined - Accent 1"/>
-    <w:basedOn w:val="839"/>
+    <w:basedOn w:val="875"/>
     <w:uiPriority w:val="99"/>
     <w:pPr>
       <w:spacing w:after="0" w:line="240" w:lineRule="auto"/>
@@ -16827,9 +17188,9 @@
       </w:tcPr>
     </w:tblStylePr>
   </w:style>
-  <w:style w:type="table" w:styleId="801">
+  <w:style w:type="table" w:styleId="837">
     <w:name w:val="Lined - Accent 2"/>
-    <w:basedOn w:val="839"/>
+    <w:basedOn w:val="875"/>
     <w:uiPriority w:val="99"/>
     <w:pPr>
       <w:spacing w:after="0" w:line="240" w:lineRule="auto"/>
@@ -16917,9 +17278,9 @@
       </w:tcPr>
     </w:tblStylePr>
   </w:style>
-  <w:style w:type="table" w:styleId="802">
+  <w:style w:type="table" w:styleId="838">
     <w:name w:val="Lined - Accent 3"/>
-    <w:basedOn w:val="839"/>
+    <w:basedOn w:val="875"/>
     <w:uiPriority w:val="99"/>
     <w:pPr>
       <w:spacing w:after="0" w:line="240" w:lineRule="auto"/>
@@ -17007,9 +17368,9 @@
       </w:tcPr>
     </w:tblStylePr>
   </w:style>
-  <w:style w:type="table" w:styleId="803">
+  <w:style w:type="table" w:styleId="839">
     <w:name w:val="Lined - Accent 4"/>
-    <w:basedOn w:val="839"/>
+    <w:basedOn w:val="875"/>
     <w:uiPriority w:val="99"/>
     <w:pPr>
       <w:spacing w:after="0" w:line="240" w:lineRule="auto"/>
@@ -17097,9 +17458,9 @@
       </w:tcPr>
     </w:tblStylePr>
   </w:style>
-  <w:style w:type="table" w:styleId="804">
+  <w:style w:type="table" w:styleId="840">
     <w:name w:val="Lined - Accent 5"/>
-    <w:basedOn w:val="839"/>
+    <w:basedOn w:val="875"/>
     <w:uiPriority w:val="99"/>
     <w:pPr>
       <w:spacing w:after="0" w:line="240" w:lineRule="auto"/>
@@ -17187,9 +17548,9 @@
       </w:tcPr>
     </w:tblStylePr>
   </w:style>
-  <w:style w:type="table" w:styleId="805">
+  <w:style w:type="table" w:styleId="841">
     <w:name w:val="Lined - Accent 6"/>
-    <w:basedOn w:val="839"/>
+    <w:basedOn w:val="875"/>
     <w:uiPriority w:val="99"/>
     <w:pPr>
       <w:spacing w:after="0" w:line="240" w:lineRule="auto"/>
@@ -17277,9 +17638,9 @@
       </w:tcPr>
     </w:tblStylePr>
   </w:style>
-  <w:style w:type="table" w:styleId="806">
+  <w:style w:type="table" w:styleId="842">
     <w:name w:val="Bordered &amp; Lined - Accent"/>
-    <w:basedOn w:val="839"/>
+    <w:basedOn w:val="875"/>
     <w:uiPriority w:val="99"/>
     <w:pPr>
       <w:spacing w:after="0" w:line="240" w:lineRule="auto"/>
@@ -17375,9 +17736,9 @@
       </w:tcPr>
     </w:tblStylePr>
   </w:style>
-  <w:style w:type="table" w:styleId="807">
+  <w:style w:type="table" w:styleId="843">
     <w:name w:val="Bordered &amp; Lined - Accent 1"/>
-    <w:basedOn w:val="839"/>
+    <w:basedOn w:val="875"/>
     <w:uiPriority w:val="99"/>
     <w:pPr>
       <w:spacing w:after="0" w:line="240" w:lineRule="auto"/>
@@ -17473,9 +17834,9 @@
       </w:tcPr>
     </w:tblStylePr>
   </w:style>
-  <w:style w:type="table" w:styleId="808">
+  <w:style w:type="table" w:styleId="844">
     <w:name w:val="Bordered &amp; Lined - Accent 2"/>
-    <w:basedOn w:val="839"/>
+    <w:basedOn w:val="875"/>
     <w:uiPriority w:val="99"/>
     <w:pPr>
       <w:spacing w:after="0" w:line="240" w:lineRule="auto"/>
@@ -17571,9 +17932,9 @@
       </w:tcPr>
     </w:tblStylePr>
   </w:style>
-  <w:style w:type="table" w:styleId="809">
+  <w:style w:type="table" w:styleId="845">
     <w:name w:val="Bordered &amp; Lined - Accent 3"/>
-    <w:basedOn w:val="839"/>
+    <w:basedOn w:val="875"/>
     <w:uiPriority w:val="99"/>
     <w:pPr>
       <w:spacing w:after="0" w:line="240" w:lineRule="auto"/>
@@ -17669,9 +18030,9 @@
       </w:tcPr>
     </w:tblStylePr>
   </w:style>
-  <w:style w:type="table" w:styleId="810">
+  <w:style w:type="table" w:styleId="846">
     <w:name w:val="Bordered &amp; Lined - Accent 4"/>
-    <w:basedOn w:val="839"/>
+    <w:basedOn w:val="875"/>
     <w:uiPriority w:val="99"/>
     <w:pPr>
       <w:spacing w:after="0" w:line="240" w:lineRule="auto"/>
@@ -17767,9 +18128,9 @@
       </w:tcPr>
     </w:tblStylePr>
   </w:style>
-  <w:style w:type="table" w:styleId="811">
+  <w:style w:type="table" w:styleId="847">
     <w:name w:val="Bordered &amp; Lined - Accent 5"/>
-    <w:basedOn w:val="839"/>
+    <w:basedOn w:val="875"/>
     <w:uiPriority w:val="99"/>
     <w:pPr>
       <w:spacing w:after="0" w:line="240" w:lineRule="auto"/>
@@ -17865,9 +18226,9 @@
       </w:tcPr>
     </w:tblStylePr>
   </w:style>
-  <w:style w:type="table" w:styleId="812">
+  <w:style w:type="table" w:styleId="848">
     <w:name w:val="Bordered &amp; Lined - Accent 6"/>
-    <w:basedOn w:val="839"/>
+    <w:basedOn w:val="875"/>
     <w:uiPriority w:val="99"/>
     <w:pPr>
       <w:spacing w:after="0" w:line="240" w:lineRule="auto"/>
@@ -17963,9 +18324,9 @@
       </w:tcPr>
     </w:tblStylePr>
   </w:style>
-  <w:style w:type="table" w:styleId="813">
+  <w:style w:type="table" w:styleId="849">
     <w:name w:val="Bordered"/>
-    <w:basedOn w:val="839"/>
+    <w:basedOn w:val="875"/>
     <w:uiPriority w:val="99"/>
     <w:pPr>
       <w:spacing w:after="0" w:line="240" w:lineRule="auto"/>
@@ -18042,9 +18403,9 @@
       </w:tcPr>
     </w:tblStylePr>
   </w:style>
-  <w:style w:type="table" w:styleId="814">
+  <w:style w:type="table" w:styleId="850">
     <w:name w:val="Bordered - Accent 1"/>
-    <w:basedOn w:val="839"/>
+    <w:basedOn w:val="875"/>
     <w:uiPriority w:val="99"/>
     <w:pPr>
       <w:spacing w:after="0" w:line="240" w:lineRule="auto"/>
@@ -18121,9 +18482,9 @@
       </w:tcPr>
     </w:tblStylePr>
   </w:style>
-  <w:style w:type="table" w:styleId="815">
+  <w:style w:type="table" w:styleId="851">
     <w:name w:val="Bordered - Accent 2"/>
-    <w:basedOn w:val="839"/>
+    <w:basedOn w:val="875"/>
     <w:uiPriority w:val="99"/>
     <w:pPr>
       <w:spacing w:after="0" w:line="240" w:lineRule="auto"/>
@@ -18200,9 +18561,9 @@
       </w:tcPr>
     </w:tblStylePr>
   </w:style>
-  <w:style w:type="table" w:styleId="816">
+  <w:style w:type="table" w:styleId="852">
     <w:name w:val="Bordered - Accent 3"/>
-    <w:basedOn w:val="839"/>
+    <w:basedOn w:val="875"/>
     <w:uiPriority w:val="99"/>
     <w:pPr>
       <w:spacing w:after="0" w:line="240" w:lineRule="auto"/>
@@ -18279,9 +18640,9 @@
       </w:tcPr>
     </w:tblStylePr>
   </w:style>
-  <w:style w:type="table" w:styleId="817">
+  <w:style w:type="table" w:styleId="853">
     <w:name w:val="Bordered - Accent 4"/>
-    <w:basedOn w:val="839"/>
+    <w:basedOn w:val="875"/>
     <w:uiPriority w:val="99"/>
     <w:pPr>
       <w:spacing w:after="0" w:line="240" w:lineRule="auto"/>
@@ -18358,9 +18719,9 @@
       </w:tcPr>
     </w:tblStylePr>
   </w:style>
-  <w:style w:type="table" w:styleId="818">
+  <w:style w:type="table" w:styleId="854">
     <w:name w:val="Bordered - Accent 5"/>
-    <w:basedOn w:val="839"/>
+    <w:basedOn w:val="875"/>
     <w:uiPriority w:val="99"/>
     <w:pPr>
       <w:spacing w:after="0" w:line="240" w:lineRule="auto"/>
@@ -18437,9 +18798,9 @@
       </w:tcPr>
     </w:tblStylePr>
   </w:style>
-  <w:style w:type="table" w:styleId="819">
+  <w:style w:type="table" w:styleId="855">
     <w:name w:val="Bordered - Accent 6"/>
-    <w:basedOn w:val="839"/>
+    <w:basedOn w:val="875"/>
     <w:uiPriority w:val="99"/>
     <w:pPr>
       <w:spacing w:after="0" w:line="240" w:lineRule="auto"/>
@@ -18516,7 +18877,7 @@
       </w:tcPr>
     </w:tblStylePr>
   </w:style>
-  <w:style w:type="character" w:styleId="820">
+  <w:style w:type="character" w:styleId="856">
     <w:name w:val="Hyperlink"/>
     <w:uiPriority w:val="99"/>
     <w:unhideWhenUsed/>
@@ -18525,10 +18886,10 @@
       <w:u w:val="single"/>
     </w:rPr>
   </w:style>
-  <w:style w:type="paragraph" w:styleId="821">
+  <w:style w:type="paragraph" w:styleId="857">
     <w:name w:val="footnote text"/>
-    <w:basedOn w:val="838"/>
-    <w:link w:val="822"/>
+    <w:basedOn w:val="874"/>
+    <w:link w:val="858"/>
     <w:uiPriority w:val="99"/>
     <w:semiHidden/>
     <w:unhideWhenUsed/>
@@ -18539,15 +18900,15 @@
       <w:sz w:val="18"/>
     </w:rPr>
   </w:style>
-  <w:style w:type="character" w:styleId="822">
+  <w:style w:type="character" w:styleId="858">
     <w:name w:val="Footnote Text Char"/>
-    <w:link w:val="821"/>
+    <w:link w:val="857"/>
     <w:uiPriority w:val="99"/>
     <w:rPr>
       <w:sz w:val="18"/>
     </w:rPr>
   </w:style>
-  <w:style w:type="character" w:styleId="823">
+  <w:style w:type="character" w:styleId="859">
     <w:name w:val="footnote reference"/>
     <w:uiPriority w:val="99"/>
     <w:unhideWhenUsed/>
@@ -18555,10 +18916,10 @@
       <w:vertAlign w:val="superscript"/>
     </w:rPr>
   </w:style>
-  <w:style w:type="paragraph" w:styleId="824">
+  <w:style w:type="paragraph" w:styleId="860">
     <w:name w:val="endnote text"/>
-    <w:basedOn w:val="838"/>
-    <w:link w:val="825"/>
+    <w:basedOn w:val="874"/>
+    <w:link w:val="861"/>
     <w:uiPriority w:val="99"/>
     <w:semiHidden/>
     <w:unhideWhenUsed/>
@@ -18569,15 +18930,15 @@
       <w:sz w:val="20"/>
     </w:rPr>
   </w:style>
-  <w:style w:type="character" w:styleId="825">
+  <w:style w:type="character" w:styleId="861">
     <w:name w:val="Endnote Text Char"/>
-    <w:link w:val="824"/>
+    <w:link w:val="860"/>
     <w:uiPriority w:val="99"/>
     <w:rPr>
       <w:sz w:val="20"/>
     </w:rPr>
   </w:style>
-  <w:style w:type="character" w:styleId="826">
+  <w:style w:type="character" w:styleId="862">
     <w:name w:val="endnote reference"/>
     <w:uiPriority w:val="99"/>
     <w:semiHidden/>
@@ -18586,10 +18947,10 @@
       <w:vertAlign w:val="superscript"/>
     </w:rPr>
   </w:style>
-  <w:style w:type="paragraph" w:styleId="827">
+  <w:style w:type="paragraph" w:styleId="863">
     <w:name w:val="toc 1"/>
-    <w:basedOn w:val="838"/>
-    <w:next w:val="838"/>
+    <w:basedOn w:val="874"/>
+    <w:next w:val="874"/>
     <w:uiPriority w:val="39"/>
     <w:unhideWhenUsed/>
     <w:pPr>
@@ -18597,10 +18958,10 @@
       <w:spacing w:after="57"/>
     </w:pPr>
   </w:style>
-  <w:style w:type="paragraph" w:styleId="828">
+  <w:style w:type="paragraph" w:styleId="864">
     <w:name w:val="toc 2"/>
-    <w:basedOn w:val="838"/>
-    <w:next w:val="838"/>
+    <w:basedOn w:val="874"/>
+    <w:next w:val="874"/>
     <w:uiPriority w:val="39"/>
     <w:unhideWhenUsed/>
     <w:pPr>
@@ -18608,10 +18969,10 @@
       <w:spacing w:after="57"/>
     </w:pPr>
   </w:style>
-  <w:style w:type="paragraph" w:styleId="829">
+  <w:style w:type="paragraph" w:styleId="865">
     <w:name w:val="toc 3"/>
-    <w:basedOn w:val="838"/>
-    <w:next w:val="838"/>
+    <w:basedOn w:val="874"/>
+    <w:next w:val="874"/>
     <w:uiPriority w:val="39"/>
     <w:unhideWhenUsed/>
     <w:pPr>
@@ -18619,10 +18980,10 @@
       <w:spacing w:after="57"/>
     </w:pPr>
   </w:style>
-  <w:style w:type="paragraph" w:styleId="830">
+  <w:style w:type="paragraph" w:styleId="866">
     <w:name w:val="toc 4"/>
-    <w:basedOn w:val="838"/>
-    <w:next w:val="838"/>
+    <w:basedOn w:val="874"/>
+    <w:next w:val="874"/>
     <w:uiPriority w:val="39"/>
     <w:unhideWhenUsed/>
     <w:pPr>
@@ -18630,10 +18991,10 @@
       <w:spacing w:after="57"/>
     </w:pPr>
   </w:style>
-  <w:style w:type="paragraph" w:styleId="831">
+  <w:style w:type="paragraph" w:styleId="867">
     <w:name w:val="toc 5"/>
-    <w:basedOn w:val="838"/>
-    <w:next w:val="838"/>
+    <w:basedOn w:val="874"/>
+    <w:next w:val="874"/>
     <w:uiPriority w:val="39"/>
     <w:unhideWhenUsed/>
     <w:pPr>
@@ -18641,10 +19002,10 @@
       <w:spacing w:after="57"/>
     </w:pPr>
   </w:style>
-  <w:style w:type="paragraph" w:styleId="832">
+  <w:style w:type="paragraph" w:styleId="868">
     <w:name w:val="toc 6"/>
-    <w:basedOn w:val="838"/>
-    <w:next w:val="838"/>
+    <w:basedOn w:val="874"/>
+    <w:next w:val="874"/>
     <w:uiPriority w:val="39"/>
     <w:unhideWhenUsed/>
     <w:pPr>
@@ -18652,10 +19013,10 @@
       <w:spacing w:after="57"/>
     </w:pPr>
   </w:style>
-  <w:style w:type="paragraph" w:styleId="833">
+  <w:style w:type="paragraph" w:styleId="869">
     <w:name w:val="toc 7"/>
-    <w:basedOn w:val="838"/>
-    <w:next w:val="838"/>
+    <w:basedOn w:val="874"/>
+    <w:next w:val="874"/>
     <w:uiPriority w:val="39"/>
     <w:unhideWhenUsed/>
     <w:pPr>
@@ -18663,10 +19024,10 @@
       <w:spacing w:after="57"/>
     </w:pPr>
   </w:style>
-  <w:style w:type="paragraph" w:styleId="834">
+  <w:style w:type="paragraph" w:styleId="870">
     <w:name w:val="toc 8"/>
-    <w:basedOn w:val="838"/>
-    <w:next w:val="838"/>
+    <w:basedOn w:val="874"/>
+    <w:next w:val="874"/>
     <w:uiPriority w:val="39"/>
     <w:unhideWhenUsed/>
     <w:pPr>
@@ -18674,10 +19035,10 @@
       <w:spacing w:after="57"/>
     </w:pPr>
   </w:style>
-  <w:style w:type="paragraph" w:styleId="835">
+  <w:style w:type="paragraph" w:styleId="871">
     <w:name w:val="toc 9"/>
-    <w:basedOn w:val="838"/>
-    <w:next w:val="838"/>
+    <w:basedOn w:val="874"/>
+    <w:next w:val="874"/>
     <w:uiPriority w:val="39"/>
     <w:unhideWhenUsed/>
     <w:pPr>
@@ -18685,26 +19046,26 @@
       <w:spacing w:after="57"/>
     </w:pPr>
   </w:style>
-  <w:style w:type="paragraph" w:styleId="836">
+  <w:style w:type="paragraph" w:styleId="872">
     <w:name w:val="TOC Heading"/>
     <w:uiPriority w:val="39"/>
     <w:unhideWhenUsed/>
   </w:style>
-  <w:style w:type="paragraph" w:styleId="837">
+  <w:style w:type="paragraph" w:styleId="873">
     <w:name w:val="table of figures"/>
-    <w:basedOn w:val="838"/>
-    <w:next w:val="838"/>
+    <w:basedOn w:val="874"/>
+    <w:next w:val="874"/>
     <w:uiPriority w:val="99"/>
     <w:unhideWhenUsed/>
     <w:pPr>
       <w:spacing w:after="0" w:afterAutospacing="0"/>
     </w:pPr>
   </w:style>
-  <w:style w:type="paragraph" w:styleId="838" w:default="1">
+  <w:style w:type="paragraph" w:styleId="874" w:default="1">
     <w:name w:val="Normal"/>
     <w:qFormat/>
   </w:style>
-  <w:style w:type="table" w:styleId="839" w:default="1">
+  <w:style w:type="table" w:styleId="875" w:default="1">
     <w:name w:val="Normal Table"/>
     <w:uiPriority w:val="99"/>
     <w:semiHidden/>
@@ -18719,24 +19080,24 @@
       </w:tblCellMar>
     </w:tblPr>
   </w:style>
-  <w:style w:type="numbering" w:styleId="840" w:default="1">
+  <w:style w:type="numbering" w:styleId="876" w:default="1">
     <w:name w:val="No List"/>
     <w:uiPriority w:val="99"/>
     <w:semiHidden/>
     <w:unhideWhenUsed/>
   </w:style>
-  <w:style w:type="paragraph" w:styleId="841">
+  <w:style w:type="paragraph" w:styleId="877">
     <w:name w:val="No Spacing"/>
-    <w:basedOn w:val="838"/>
+    <w:basedOn w:val="874"/>
     <w:uiPriority w:val="1"/>
     <w:qFormat/>
     <w:pPr>
       <w:spacing w:after="0" w:line="240" w:lineRule="auto"/>
     </w:pPr>
   </w:style>
-  <w:style w:type="paragraph" w:styleId="842">
+  <w:style w:type="paragraph" w:styleId="878">
     <w:name w:val="List Paragraph"/>
-    <w:basedOn w:val="838"/>
+    <w:basedOn w:val="874"/>
     <w:uiPriority w:val="34"/>
     <w:qFormat/>
     <w:pPr>
@@ -18744,7 +19105,7 @@
       <w:ind w:left="720"/>
     </w:pPr>
   </w:style>
-  <w:style w:type="character" w:styleId="843" w:default="1">
+  <w:style w:type="character" w:styleId="879" w:default="1">
     <w:name w:val="Default Paragraph Font"/>
     <w:uiPriority w:val="1"/>
     <w:semiHidden/>

</xml_diff>